<commit_message>
fixed bugs and added user class
</commit_message>
<xml_diff>
--- a/Docs/BradleyRottResumeDev.docx
+++ b/Docs/BradleyRottResumeDev.docx
@@ -4,23 +4,14 @@
   <w:body>
     <w:p>
       <w:pPr>
-        <w:pStyle w:val="Title"/>
-        <w:jc w:val="left"/>
-        <w:rPr>
-          <w:rFonts w:asciiTheme="minorHAnsi" w:hAnsiTheme="minorHAnsi" w:cstheme="minorHAnsi"/>
-          <w:b/>
+        <w:pStyle w:val="Heading5"/>
+        <w:rPr>
           <w:noProof/>
-          <w:sz w:val="36"/>
-          <w:szCs w:val="36"/>
-        </w:rPr>
-      </w:pPr>
-      <w:r>
-        <w:rPr>
-          <w:rFonts w:asciiTheme="minorHAnsi" w:hAnsiTheme="minorHAnsi" w:cstheme="minorHAnsi"/>
-          <w:b/>
+        </w:rPr>
+      </w:pPr>
+      <w:r>
+        <w:rPr>
           <w:noProof/>
-          <w:sz w:val="36"/>
-          <w:szCs w:val="36"/>
         </w:rPr>
         <w:t>Brad Rott</w:t>
       </w:r>
@@ -108,7 +99,15 @@
           <w:sz w:val="22"/>
           <w:szCs w:val="22"/>
         </w:rPr>
-        <w:t>ott1@wgu.edu</w:t>
+        <w:t>ott</w:t>
+      </w:r>
+      <w:r>
+        <w:rPr>
+          <w:rFonts w:asciiTheme="minorHAnsi" w:hAnsiTheme="minorHAnsi" w:cstheme="minorHAnsi"/>
+          <w:sz w:val="22"/>
+          <w:szCs w:val="22"/>
+        </w:rPr>
+        <w:t>development@gmail.com</w:t>
       </w:r>
       <w:r>
         <w:rPr>
@@ -172,6 +171,26 @@
           <w:t>GitHub</w:t>
         </w:r>
       </w:hyperlink>
+      <w:r>
+        <w:rPr>
+          <w:rStyle w:val="Hyperlink"/>
+          <w:rFonts w:asciiTheme="minorHAnsi" w:hAnsiTheme="minorHAnsi" w:cstheme="minorHAnsi"/>
+          <w:sz w:val="22"/>
+          <w:szCs w:val="22"/>
+        </w:rPr>
+        <w:t xml:space="preserve"> | </w:t>
+      </w:r>
+      <w:hyperlink r:id="rId11" w:history="1">
+        <w:r>
+          <w:rPr>
+            <w:rStyle w:val="Hyperlink"/>
+            <w:rFonts w:asciiTheme="minorHAnsi" w:hAnsiTheme="minorHAnsi" w:cstheme="minorHAnsi"/>
+            <w:sz w:val="22"/>
+            <w:szCs w:val="22"/>
+          </w:rPr>
+          <w:t>Website</w:t>
+        </w:r>
+      </w:hyperlink>
     </w:p>
     <w:p>
       <w:pPr>
@@ -210,160 +229,87 @@
     </w:p>
     <w:p>
       <w:pPr>
-        <w:autoSpaceDE w:val="0"/>
-        <w:autoSpaceDN w:val="0"/>
-        <w:adjustRightInd w:val="0"/>
-        <w:rPr>
-          <w:rFonts w:asciiTheme="minorHAnsi" w:eastAsiaTheme="minorHAnsi" w:hAnsiTheme="minorHAnsi" w:cstheme="minorHAnsi"/>
-          <w:sz w:val="22"/>
-          <w:szCs w:val="22"/>
-        </w:rPr>
-      </w:pPr>
-      <w:r>
+        <w:pStyle w:val="Heading5"/>
         <w:rPr>
           <w:rFonts w:asciiTheme="minorHAnsi" w:eastAsiaTheme="minorEastAsia" w:hAnsiTheme="minorHAnsi" w:cstheme="minorBidi"/>
-          <w:sz w:val="22"/>
-          <w:szCs w:val="22"/>
-        </w:rPr>
-        <w:t>Software Development undergraduate</w:t>
-      </w:r>
+          <w:b w:val="0"/>
+          <w:bCs/>
+          <w:sz w:val="22"/>
+          <w:szCs w:val="22"/>
+        </w:rPr>
+      </w:pPr>
       <w:r>
         <w:rPr>
           <w:rFonts w:asciiTheme="minorHAnsi" w:eastAsiaTheme="minorEastAsia" w:hAnsiTheme="minorHAnsi" w:cstheme="minorBidi"/>
-          <w:sz w:val="22"/>
-          <w:szCs w:val="22"/>
-        </w:rPr>
-        <w:t xml:space="preserve">. </w:t>
+          <w:b w:val="0"/>
+          <w:bCs/>
+          <w:sz w:val="22"/>
+          <w:szCs w:val="22"/>
+        </w:rPr>
+        <w:t>Recent software development graduate with a strong foundation in programming languages, software design principles, and development methodologies. Proficient in languages such as Java, C++, and Python. Completed several</w:t>
       </w:r>
       <w:r>
         <w:rPr>
           <w:rFonts w:asciiTheme="minorHAnsi" w:eastAsiaTheme="minorEastAsia" w:hAnsiTheme="minorHAnsi" w:cstheme="minorBidi"/>
-          <w:sz w:val="22"/>
-          <w:szCs w:val="22"/>
-        </w:rPr>
-        <w:t>Excellent skills in HTML, CSS,</w:t>
+          <w:b w:val="0"/>
+          <w:bCs/>
+          <w:sz w:val="22"/>
+          <w:szCs w:val="22"/>
+        </w:rPr>
+        <w:t xml:space="preserve"> </w:t>
       </w:r>
       <w:r>
         <w:rPr>
           <w:rFonts w:asciiTheme="minorHAnsi" w:eastAsiaTheme="minorEastAsia" w:hAnsiTheme="minorHAnsi" w:cstheme="minorBidi"/>
-          <w:sz w:val="22"/>
-          <w:szCs w:val="22"/>
-        </w:rPr>
-        <w:t xml:space="preserve"> and</w:t>
+          <w:b w:val="0"/>
+          <w:bCs/>
+          <w:sz w:val="22"/>
+          <w:szCs w:val="22"/>
+        </w:rPr>
+        <w:t>capstone projects, gaining experience in various tools and technologies.</w:t>
       </w:r>
       <w:r>
         <w:rPr>
           <w:rFonts w:asciiTheme="minorHAnsi" w:eastAsiaTheme="minorEastAsia" w:hAnsiTheme="minorHAnsi" w:cstheme="minorBidi"/>
-          <w:sz w:val="22"/>
-          <w:szCs w:val="22"/>
-        </w:rPr>
-        <w:t xml:space="preserve"> JavaScript. Experienced </w:t>
+          <w:b w:val="0"/>
+          <w:bCs/>
+          <w:sz w:val="22"/>
+          <w:szCs w:val="22"/>
+        </w:rPr>
+        <w:t xml:space="preserve"> </w:t>
       </w:r>
       <w:r>
         <w:rPr>
           <w:rFonts w:asciiTheme="minorHAnsi" w:eastAsiaTheme="minorEastAsia" w:hAnsiTheme="minorHAnsi" w:cstheme="minorBidi"/>
-          <w:sz w:val="22"/>
-          <w:szCs w:val="22"/>
-        </w:rPr>
-        <w:t>with database design and implementation</w:t>
+          <w:b w:val="0"/>
+          <w:bCs/>
+          <w:sz w:val="22"/>
+          <w:szCs w:val="22"/>
+        </w:rPr>
+        <w:t>Strong problem-solving skills, able to troubleshoot and debug software issues. A team player with excellent communication skills and the ability to work collaboratively with other team members. A quick learner who stays up-to-date with new technologies and development practices.</w:t>
       </w:r>
       <w:r>
         <w:rPr>
           <w:rFonts w:asciiTheme="minorHAnsi" w:eastAsiaTheme="minorEastAsia" w:hAnsiTheme="minorHAnsi" w:cstheme="minorBidi"/>
-          <w:sz w:val="22"/>
-          <w:szCs w:val="22"/>
-        </w:rPr>
-        <w:t xml:space="preserve">. </w:t>
+          <w:b w:val="0"/>
+          <w:bCs/>
+          <w:sz w:val="22"/>
+          <w:szCs w:val="22"/>
+        </w:rPr>
+        <w:t xml:space="preserve"> </w:t>
       </w:r>
       <w:r>
         <w:rPr>
           <w:rFonts w:asciiTheme="minorHAnsi" w:eastAsiaTheme="minorEastAsia" w:hAnsiTheme="minorHAnsi" w:cstheme="minorBidi"/>
-          <w:sz w:val="22"/>
-          <w:szCs w:val="22"/>
-        </w:rPr>
-        <w:t>Programming</w:t>
-      </w:r>
-      <w:r>
-        <w:rPr>
-          <w:rFonts w:asciiTheme="minorHAnsi" w:eastAsiaTheme="minorEastAsia" w:hAnsiTheme="minorHAnsi" w:cstheme="minorBidi"/>
-          <w:sz w:val="22"/>
-          <w:szCs w:val="22"/>
-        </w:rPr>
-        <w:t xml:space="preserve"> skills in</w:t>
-      </w:r>
-      <w:r>
-        <w:rPr>
-          <w:rFonts w:asciiTheme="minorHAnsi" w:eastAsiaTheme="minorEastAsia" w:hAnsiTheme="minorHAnsi" w:cstheme="minorBidi"/>
-          <w:sz w:val="22"/>
-          <w:szCs w:val="22"/>
-        </w:rPr>
-        <w:t xml:space="preserve"> Java,</w:t>
-      </w:r>
-      <w:r>
-        <w:rPr>
-          <w:rFonts w:asciiTheme="minorHAnsi" w:eastAsiaTheme="minorEastAsia" w:hAnsiTheme="minorHAnsi" w:cstheme="minorBidi"/>
-          <w:sz w:val="22"/>
-          <w:szCs w:val="22"/>
-        </w:rPr>
-        <w:t xml:space="preserve"> C#</w:t>
-      </w:r>
-      <w:r>
-        <w:rPr>
-          <w:rFonts w:asciiTheme="minorHAnsi" w:eastAsiaTheme="minorEastAsia" w:hAnsiTheme="minorHAnsi" w:cstheme="minorBidi"/>
-          <w:sz w:val="22"/>
-          <w:szCs w:val="22"/>
-        </w:rPr>
-        <w:t>, and</w:t>
-      </w:r>
-      <w:r>
-        <w:rPr>
-          <w:rFonts w:asciiTheme="minorHAnsi" w:eastAsiaTheme="minorEastAsia" w:hAnsiTheme="minorHAnsi" w:cstheme="minorBidi"/>
-          <w:sz w:val="22"/>
-          <w:szCs w:val="22"/>
-        </w:rPr>
-        <w:t xml:space="preserve"> C++. </w:t>
-      </w:r>
-      <w:r>
-        <w:rPr>
-          <w:rFonts w:asciiTheme="minorHAnsi" w:eastAsiaTheme="minorEastAsia" w:hAnsiTheme="minorHAnsi" w:cstheme="minorBidi"/>
-          <w:sz w:val="22"/>
-          <w:szCs w:val="22"/>
-        </w:rPr>
-        <w:t xml:space="preserve">Efficent with testing tools and search engine optimization. </w:t>
-      </w:r>
-      <w:r>
-        <w:rPr>
-          <w:rFonts w:asciiTheme="minorHAnsi" w:eastAsiaTheme="minorEastAsia" w:hAnsiTheme="minorHAnsi" w:cstheme="minorBidi"/>
-          <w:sz w:val="22"/>
-          <w:szCs w:val="22"/>
-        </w:rPr>
-        <w:t xml:space="preserve">Experience with developing Unit tests. </w:t>
-      </w:r>
-      <w:r>
-        <w:rPr>
-          <w:rFonts w:asciiTheme="minorHAnsi" w:eastAsiaTheme="minorEastAsia" w:hAnsiTheme="minorHAnsi" w:cstheme="minorBidi"/>
-          <w:sz w:val="22"/>
-          <w:szCs w:val="22"/>
-        </w:rPr>
-        <w:t xml:space="preserve">Proficient in </w:t>
-      </w:r>
-      <w:r>
-        <w:rPr>
-          <w:rFonts w:asciiTheme="minorHAnsi" w:eastAsiaTheme="minorEastAsia" w:hAnsiTheme="minorHAnsi" w:cstheme="minorBidi"/>
-          <w:sz w:val="22"/>
-          <w:szCs w:val="22"/>
-        </w:rPr>
-        <w:t>prototyping and implementing agile development strategies</w:t>
-      </w:r>
-      <w:r>
-        <w:rPr>
-          <w:rFonts w:asciiTheme="minorHAnsi" w:eastAsiaTheme="minorEastAsia" w:hAnsiTheme="minorHAnsi" w:cstheme="minorBidi"/>
-          <w:sz w:val="22"/>
-          <w:szCs w:val="22"/>
-        </w:rPr>
-        <w:t>.</w:t>
-      </w:r>
-    </w:p>
+          <w:b w:val="0"/>
+          <w:bCs/>
+          <w:sz w:val="22"/>
+          <w:szCs w:val="22"/>
+        </w:rPr>
+        <w:t>Eager to start a career in software development, leveraging my knowledge and skills to contribute to the design, development, and maintenance of software systems and applications. Committed to continuous learning and professional growth.</w:t>
+      </w:r>
+    </w:p>
+    <w:p/>
     <w:p>
       <w:pPr>
         <w:pStyle w:val="Heading5"/>
@@ -627,15 +573,7 @@
           <w:sz w:val="22"/>
           <w:szCs w:val="22"/>
         </w:rPr>
-        <w:t xml:space="preserve">JSON, XML, </w:t>
-      </w:r>
-      <w:r>
-        <w:rPr>
-          <w:rFonts w:asciiTheme="minorHAnsi" w:hAnsiTheme="minorHAnsi" w:cstheme="minorHAnsi"/>
-          <w:sz w:val="22"/>
-          <w:szCs w:val="22"/>
-        </w:rPr>
-        <w:t>PHP</w:t>
+        <w:t>JSON</w:t>
       </w:r>
     </w:p>
     <w:p>
@@ -729,6 +667,22 @@
         </w:rPr>
         <w:t>/</w:t>
       </w:r>
+      <w:r>
+        <w:rPr>
+          <w:rFonts w:asciiTheme="minorHAnsi" w:hAnsiTheme="minorHAnsi" w:cstheme="minorHAnsi"/>
+          <w:sz w:val="22"/>
+          <w:szCs w:val="22"/>
+        </w:rPr>
+        <w:t>WinForms/</w:t>
+      </w:r>
+      <w:r>
+        <w:rPr>
+          <w:rFonts w:asciiTheme="minorHAnsi" w:hAnsiTheme="minorHAnsi" w:cstheme="minorHAnsi"/>
+          <w:sz w:val="22"/>
+          <w:szCs w:val="22"/>
+        </w:rPr>
+        <w:tab/>
+      </w:r>
     </w:p>
     <w:p>
       <w:pPr>
@@ -740,22 +694,6 @@
           <w:szCs w:val="22"/>
         </w:rPr>
       </w:pPr>
-      <w:r>
-        <w:rPr>
-          <w:rFonts w:asciiTheme="minorHAnsi" w:hAnsiTheme="minorHAnsi" w:cstheme="minorHAnsi"/>
-          <w:sz w:val="22"/>
-          <w:szCs w:val="22"/>
-        </w:rPr>
-        <w:tab/>
-      </w:r>
-      <w:r>
-        <w:rPr>
-          <w:rFonts w:asciiTheme="minorHAnsi" w:hAnsiTheme="minorHAnsi" w:cstheme="minorHAnsi"/>
-          <w:sz w:val="22"/>
-          <w:szCs w:val="22"/>
-        </w:rPr>
-        <w:tab/>
-      </w:r>
     </w:p>
     <w:p>
       <w:pPr>
@@ -789,7 +727,6 @@
           <w:szCs w:val="22"/>
         </w:rPr>
       </w:pPr>
-      <w:proofErr w:type="gramStart"/>
       <w:r>
         <w:rPr>
           <w:rFonts w:asciiTheme="minorHAnsi" w:hAnsiTheme="minorHAnsi" w:cstheme="minorBidi"/>
@@ -808,7 +745,7 @@
           <w:sz w:val="22"/>
           <w:szCs w:val="22"/>
         </w:rPr>
-        <w:t>s</w:t>
+        <w:t xml:space="preserve"> of Science</w:t>
       </w:r>
       <w:r>
         <w:rPr>
@@ -818,7 +755,7 @@
           <w:sz w:val="22"/>
           <w:szCs w:val="22"/>
         </w:rPr>
-        <w:t xml:space="preserve"> </w:t>
+        <w:t>:</w:t>
       </w:r>
       <w:r>
         <w:rPr>
@@ -828,7 +765,7 @@
           <w:sz w:val="22"/>
           <w:szCs w:val="22"/>
         </w:rPr>
-        <w:t>o</w:t>
+        <w:t xml:space="preserve"> </w:t>
       </w:r>
       <w:r>
         <w:rPr>
@@ -838,7 +775,7 @@
           <w:sz w:val="22"/>
           <w:szCs w:val="22"/>
         </w:rPr>
-        <w:t xml:space="preserve">f </w:t>
+        <w:t>Software Development</w:t>
       </w:r>
       <w:r>
         <w:rPr>
@@ -848,7 +785,7 @@
           <w:sz w:val="22"/>
           <w:szCs w:val="22"/>
         </w:rPr>
-        <w:t>S</w:t>
+        <w:t xml:space="preserve">                                                                                     </w:t>
       </w:r>
       <w:r>
         <w:rPr>
@@ -858,72 +795,15 @@
           <w:sz w:val="22"/>
           <w:szCs w:val="22"/>
         </w:rPr>
-        <w:t>cience</w:t>
-      </w:r>
-      <w:proofErr w:type="gramEnd"/>
+        <w:tab/>
+      </w:r>
       <w:r>
         <w:rPr>
           <w:rFonts w:asciiTheme="minorHAnsi" w:hAnsiTheme="minorHAnsi" w:cstheme="minorBidi"/>
-          <w:b/>
-          <w:bCs/>
-          <w:sz w:val="22"/>
-          <w:szCs w:val="22"/>
-        </w:rPr>
-        <w:t>:</w:t>
-      </w:r>
-      <w:r>
-        <w:rPr>
-          <w:rFonts w:asciiTheme="minorHAnsi" w:hAnsiTheme="minorHAnsi" w:cstheme="minorBidi"/>
-          <w:b/>
-          <w:bCs/>
-          <w:sz w:val="22"/>
-          <w:szCs w:val="22"/>
-        </w:rPr>
-        <w:t xml:space="preserve"> </w:t>
-      </w:r>
-      <w:r>
-        <w:rPr>
-          <w:rFonts w:asciiTheme="minorHAnsi" w:hAnsiTheme="minorHAnsi" w:cstheme="minorBidi"/>
-          <w:b/>
-          <w:bCs/>
-          <w:sz w:val="22"/>
-          <w:szCs w:val="22"/>
-        </w:rPr>
-        <w:t>Software Development</w:t>
-      </w:r>
-      <w:r>
-        <w:rPr>
-          <w:rFonts w:asciiTheme="minorHAnsi" w:hAnsiTheme="minorHAnsi" w:cstheme="minorBidi"/>
-          <w:b/>
-          <w:bCs/>
-          <w:sz w:val="22"/>
-          <w:szCs w:val="22"/>
-        </w:rPr>
-        <w:t xml:space="preserve">                                                                                     </w:t>
-      </w:r>
-      <w:r>
-        <w:rPr>
-          <w:rFonts w:asciiTheme="minorHAnsi" w:hAnsiTheme="minorHAnsi" w:cstheme="minorBidi"/>
-          <w:sz w:val="22"/>
-          <w:szCs w:val="22"/>
-        </w:rPr>
-        <w:t xml:space="preserve">Anticipated: </w:t>
-      </w:r>
-      <w:r>
-        <w:rPr>
-          <w:rFonts w:asciiTheme="minorHAnsi" w:hAnsiTheme="minorHAnsi" w:cstheme="minorBidi"/>
-          <w:sz w:val="22"/>
-          <w:szCs w:val="22"/>
-        </w:rPr>
-        <w:t xml:space="preserve">February </w:t>
-      </w:r>
-      <w:r>
-        <w:rPr>
-          <w:rFonts w:asciiTheme="minorHAnsi" w:hAnsiTheme="minorHAnsi" w:cstheme="minorBidi"/>
-          <w:sz w:val="22"/>
-          <w:szCs w:val="22"/>
-        </w:rPr>
-        <w:t>2023</w:t>
+          <w:sz w:val="22"/>
+          <w:szCs w:val="22"/>
+        </w:rPr>
+        <w:t>Graduated 2023</w:t>
       </w:r>
     </w:p>
     <w:p>
@@ -959,6 +839,25 @@
           <w:szCs w:val="22"/>
         </w:rPr>
         <w:t xml:space="preserve"> Salt Lake City, UT</w:t>
+      </w:r>
+    </w:p>
+    <w:p>
+      <w:pPr>
+        <w:rPr>
+          <w:rFonts w:asciiTheme="minorHAnsi" w:hAnsiTheme="minorHAnsi" w:cstheme="minorHAnsi"/>
+          <w:color w:val="000000"/>
+          <w:sz w:val="22"/>
+          <w:szCs w:val="22"/>
+        </w:rPr>
+      </w:pPr>
+      <w:r>
+        <w:rPr>
+          <w:rFonts w:asciiTheme="minorHAnsi" w:hAnsiTheme="minorHAnsi" w:cstheme="minorHAnsi"/>
+          <w:color w:val="000000"/>
+          <w:sz w:val="22"/>
+          <w:szCs w:val="22"/>
+        </w:rPr>
+        <w:t>WGU is an online, accredited university that provides an innovative approach to education, giving students the flexibility to learn at their own pace and complete their degree on their own schedule. The curriculum is designed by industry experts and aligns with current industry standards, providing students with the knowledge and skills needed to succeed in their chosen field.</w:t>
       </w:r>
     </w:p>
     <w:p>
@@ -966,45 +865,41 @@
         <w:pStyle w:val="ListParagraph"/>
         <w:numPr>
           <w:ilvl w:val="0"/>
-          <w:numId w:val="4"/>
+          <w:numId w:val="12"/>
         </w:numPr>
         <w:rPr>
           <w:rFonts w:asciiTheme="minorHAnsi" w:hAnsiTheme="minorHAnsi" w:cstheme="minorHAnsi"/>
-          <w:sz w:val="22"/>
-          <w:szCs w:val="22"/>
-        </w:rPr>
-      </w:pPr>
-      <w:r>
-        <w:rPr>
-          <w:rFonts w:asciiTheme="minorHAnsi" w:hAnsiTheme="minorHAnsi" w:cstheme="minorHAnsi"/>
-          <w:sz w:val="22"/>
-          <w:szCs w:val="22"/>
-        </w:rPr>
-        <w:t xml:space="preserve">Studies focused on </w:t>
-      </w:r>
-      <w:r>
-        <w:rPr>
-          <w:rFonts w:asciiTheme="minorHAnsi" w:hAnsiTheme="minorHAnsi" w:cstheme="minorHAnsi"/>
-          <w:sz w:val="22"/>
-          <w:szCs w:val="22"/>
-        </w:rPr>
-        <w:t xml:space="preserve">Computer Science, Software </w:t>
-      </w:r>
-      <w:r>
-        <w:rPr>
-          <w:rFonts w:asciiTheme="minorHAnsi" w:hAnsiTheme="minorHAnsi" w:cstheme="minorHAnsi"/>
-          <w:sz w:val="22"/>
-          <w:szCs w:val="22"/>
-        </w:rPr>
-        <w:t>Development</w:t>
-      </w:r>
-      <w:r>
-        <w:rPr>
-          <w:rFonts w:asciiTheme="minorHAnsi" w:hAnsiTheme="minorHAnsi" w:cstheme="minorHAnsi"/>
-          <w:sz w:val="22"/>
-          <w:szCs w:val="22"/>
-        </w:rPr>
-        <w:t>, and Data Management</w:t>
+          <w:color w:val="000000"/>
+          <w:sz w:val="22"/>
+          <w:szCs w:val="22"/>
+        </w:rPr>
+      </w:pPr>
+      <w:r>
+        <w:rPr>
+          <w:rFonts w:asciiTheme="minorHAnsi" w:hAnsiTheme="minorHAnsi" w:cstheme="minorHAnsi"/>
+          <w:color w:val="000000"/>
+          <w:sz w:val="22"/>
+          <w:szCs w:val="22"/>
+        </w:rPr>
+        <w:t xml:space="preserve">Completed </w:t>
+      </w:r>
+      <w:r>
+        <w:rPr>
+          <w:rFonts w:asciiTheme="minorHAnsi" w:hAnsiTheme="minorHAnsi" w:cstheme="minorHAnsi"/>
+          <w:color w:val="000000"/>
+          <w:sz w:val="22"/>
+          <w:szCs w:val="22"/>
+        </w:rPr>
+        <w:t>coursework in programming languages such as Java, C++, Python, and JavaScript</w:t>
+      </w:r>
+      <w:r>
+        <w:rPr>
+          <w:rFonts w:asciiTheme="minorHAnsi" w:hAnsiTheme="minorHAnsi" w:cstheme="minorHAnsi"/>
+          <w:color w:val="000000"/>
+          <w:sz w:val="22"/>
+          <w:szCs w:val="22"/>
+        </w:rPr>
+        <w:t>.</w:t>
       </w:r>
     </w:p>
     <w:p>
@@ -1012,143 +907,179 @@
         <w:pStyle w:val="ListParagraph"/>
         <w:numPr>
           <w:ilvl w:val="0"/>
-          <w:numId w:val="4"/>
+          <w:numId w:val="12"/>
         </w:numPr>
         <w:rPr>
           <w:rFonts w:asciiTheme="minorHAnsi" w:hAnsiTheme="minorHAnsi" w:cstheme="minorHAnsi"/>
-          <w:b/>
-          <w:sz w:val="22"/>
-          <w:szCs w:val="22"/>
-          <w:u w:val="single"/>
-        </w:rPr>
-      </w:pPr>
-      <w:r>
-        <w:rPr>
-          <w:rFonts w:asciiTheme="minorHAnsi" w:hAnsiTheme="minorHAnsi" w:cstheme="minorHAnsi"/>
-          <w:sz w:val="22"/>
-          <w:szCs w:val="22"/>
-        </w:rPr>
-        <w:t>Courses included</w:t>
-      </w:r>
-      <w:r>
-        <w:rPr>
-          <w:rFonts w:asciiTheme="minorHAnsi" w:hAnsiTheme="minorHAnsi" w:cstheme="minorHAnsi"/>
-          <w:sz w:val="22"/>
-          <w:szCs w:val="22"/>
-        </w:rPr>
-        <w:t xml:space="preserve"> </w:t>
-      </w:r>
-      <w:r>
-        <w:rPr>
-          <w:rFonts w:asciiTheme="minorHAnsi" w:hAnsiTheme="minorHAnsi" w:cstheme="minorHAnsi"/>
-          <w:sz w:val="22"/>
-          <w:szCs w:val="22"/>
-        </w:rPr>
-        <w:t>Software Engineering,</w:t>
-      </w:r>
-      <w:r>
-        <w:rPr>
-          <w:rFonts w:asciiTheme="minorHAnsi" w:hAnsiTheme="minorHAnsi" w:cstheme="minorHAnsi"/>
-          <w:sz w:val="22"/>
-          <w:szCs w:val="22"/>
-        </w:rPr>
-        <w:t xml:space="preserve"> </w:t>
-      </w:r>
-      <w:r>
-        <w:rPr>
-          <w:rFonts w:asciiTheme="minorHAnsi" w:hAnsiTheme="minorHAnsi" w:cstheme="minorHAnsi"/>
-          <w:sz w:val="22"/>
-          <w:szCs w:val="22"/>
-        </w:rPr>
-        <w:t>Scripting and Programming</w:t>
-      </w:r>
-      <w:r>
-        <w:rPr>
-          <w:rFonts w:asciiTheme="minorHAnsi" w:hAnsiTheme="minorHAnsi" w:cstheme="minorHAnsi"/>
-          <w:sz w:val="22"/>
-          <w:szCs w:val="22"/>
-        </w:rPr>
-        <w:t xml:space="preserve">, Data </w:t>
-      </w:r>
-      <w:r>
-        <w:rPr>
-          <w:rFonts w:asciiTheme="minorHAnsi" w:hAnsiTheme="minorHAnsi" w:cstheme="minorHAnsi"/>
-          <w:sz w:val="22"/>
-          <w:szCs w:val="22"/>
-        </w:rPr>
-        <w:t>Structures and Algorithms</w:t>
-      </w:r>
-      <w:r>
-        <w:rPr>
-          <w:rFonts w:asciiTheme="minorHAnsi" w:hAnsiTheme="minorHAnsi" w:cstheme="minorHAnsi"/>
-          <w:sz w:val="22"/>
-          <w:szCs w:val="22"/>
-        </w:rPr>
-        <w:t>,</w:t>
-      </w:r>
-      <w:r>
-        <w:rPr>
-          <w:rFonts w:asciiTheme="minorHAnsi" w:hAnsiTheme="minorHAnsi" w:cstheme="minorHAnsi"/>
-          <w:sz w:val="22"/>
-          <w:szCs w:val="22"/>
-        </w:rPr>
-        <w:t xml:space="preserve"> Data Management, Data Applications,</w:t>
-      </w:r>
-      <w:r>
-        <w:rPr>
-          <w:rFonts w:asciiTheme="minorHAnsi" w:hAnsiTheme="minorHAnsi" w:cstheme="minorHAnsi"/>
-          <w:sz w:val="22"/>
-          <w:szCs w:val="22"/>
-        </w:rPr>
-        <w:t xml:space="preserve"> </w:t>
-      </w:r>
-      <w:r>
-        <w:rPr>
-          <w:rFonts w:asciiTheme="minorHAnsi" w:hAnsiTheme="minorHAnsi" w:cstheme="minorHAnsi"/>
-          <w:sz w:val="22"/>
-          <w:szCs w:val="22"/>
-        </w:rPr>
-        <w:t>Web Development</w:t>
-      </w:r>
-      <w:r>
-        <w:rPr>
-          <w:rFonts w:asciiTheme="minorHAnsi" w:hAnsiTheme="minorHAnsi" w:cstheme="minorHAnsi"/>
-          <w:sz w:val="22"/>
-          <w:szCs w:val="22"/>
-        </w:rPr>
-        <w:t>,</w:t>
-      </w:r>
-      <w:r>
-        <w:rPr>
-          <w:rFonts w:asciiTheme="minorHAnsi" w:hAnsiTheme="minorHAnsi" w:cstheme="minorHAnsi"/>
-          <w:sz w:val="22"/>
-          <w:szCs w:val="22"/>
-        </w:rPr>
-        <w:t xml:space="preserve"> Object Oriented Programming, Mobile Development</w:t>
-      </w:r>
-      <w:r>
-        <w:rPr>
-          <w:rFonts w:asciiTheme="minorHAnsi" w:hAnsiTheme="minorHAnsi" w:cstheme="minorHAnsi"/>
-          <w:sz w:val="22"/>
-          <w:szCs w:val="22"/>
-        </w:rPr>
-        <w:t>,</w:t>
-      </w:r>
-      <w:r>
-        <w:rPr>
-          <w:rFonts w:asciiTheme="minorHAnsi" w:hAnsiTheme="minorHAnsi" w:cstheme="minorHAnsi"/>
-          <w:sz w:val="22"/>
-          <w:szCs w:val="22"/>
-        </w:rPr>
-        <w:t xml:space="preserve"> and</w:t>
-      </w:r>
-      <w:r>
-        <w:rPr>
-          <w:rFonts w:asciiTheme="minorHAnsi" w:hAnsiTheme="minorHAnsi" w:cstheme="minorHAnsi"/>
-          <w:sz w:val="22"/>
-          <w:szCs w:val="22"/>
-        </w:rPr>
-        <w:t xml:space="preserve"> Project Management</w:t>
+          <w:color w:val="000000"/>
+          <w:sz w:val="22"/>
+          <w:szCs w:val="22"/>
+        </w:rPr>
+      </w:pPr>
+      <w:r>
+        <w:rPr>
+          <w:rFonts w:asciiTheme="minorHAnsi" w:hAnsiTheme="minorHAnsi" w:cstheme="minorHAnsi"/>
+          <w:color w:val="000000"/>
+          <w:sz w:val="22"/>
+          <w:szCs w:val="22"/>
+        </w:rPr>
+        <w:t xml:space="preserve">Completed </w:t>
+      </w:r>
+      <w:r>
+        <w:rPr>
+          <w:rFonts w:asciiTheme="minorHAnsi" w:hAnsiTheme="minorHAnsi" w:cstheme="minorHAnsi"/>
+          <w:color w:val="000000"/>
+          <w:sz w:val="22"/>
+          <w:szCs w:val="22"/>
+        </w:rPr>
+        <w:t>coursework in software development methodologies such as Agile and Scrum</w:t>
+      </w:r>
+      <w:r>
+        <w:rPr>
+          <w:rFonts w:asciiTheme="minorHAnsi" w:hAnsiTheme="minorHAnsi" w:cstheme="minorHAnsi"/>
+          <w:color w:val="000000"/>
+          <w:sz w:val="22"/>
+          <w:szCs w:val="22"/>
+        </w:rPr>
+        <w:t>.</w:t>
+      </w:r>
+    </w:p>
+    <w:p>
+      <w:pPr>
+        <w:pStyle w:val="ListParagraph"/>
+        <w:numPr>
+          <w:ilvl w:val="0"/>
+          <w:numId w:val="12"/>
+        </w:numPr>
+        <w:rPr>
+          <w:rFonts w:asciiTheme="minorHAnsi" w:hAnsiTheme="minorHAnsi" w:cstheme="minorHAnsi"/>
+          <w:color w:val="000000"/>
+          <w:sz w:val="22"/>
+          <w:szCs w:val="22"/>
+        </w:rPr>
+      </w:pPr>
+      <w:r>
+        <w:rPr>
+          <w:rFonts w:asciiTheme="minorHAnsi" w:hAnsiTheme="minorHAnsi" w:cstheme="minorHAnsi"/>
+          <w:color w:val="000000"/>
+          <w:sz w:val="22"/>
+          <w:szCs w:val="22"/>
+        </w:rPr>
+        <w:t xml:space="preserve">Completed </w:t>
+      </w:r>
+      <w:r>
+        <w:rPr>
+          <w:rFonts w:asciiTheme="minorHAnsi" w:hAnsiTheme="minorHAnsi" w:cstheme="minorHAnsi"/>
+          <w:color w:val="000000"/>
+          <w:sz w:val="22"/>
+          <w:szCs w:val="22"/>
+        </w:rPr>
+        <w:t xml:space="preserve">coursework in web development, mobile development, and database </w:t>
+      </w:r>
+      <w:r>
+        <w:rPr>
+          <w:rFonts w:asciiTheme="minorHAnsi" w:hAnsiTheme="minorHAnsi" w:cstheme="minorHAnsi"/>
+          <w:color w:val="000000"/>
+          <w:sz w:val="22"/>
+          <w:szCs w:val="22"/>
+        </w:rPr>
+        <w:t>management.</w:t>
+      </w:r>
+    </w:p>
+    <w:p>
+      <w:pPr>
+        <w:pStyle w:val="Heading9"/>
+        <w:numPr>
+          <w:ilvl w:val="0"/>
+          <w:numId w:val="12"/>
+        </w:numPr>
+        <w:rPr>
+          <w:rFonts w:asciiTheme="minorHAnsi" w:hAnsiTheme="minorHAnsi" w:cstheme="minorHAnsi"/>
+          <w:b w:val="0"/>
+          <w:color w:val="000000"/>
+          <w:sz w:val="22"/>
+          <w:szCs w:val="22"/>
+        </w:rPr>
+      </w:pPr>
+      <w:r>
+        <w:rPr>
+          <w:rFonts w:asciiTheme="minorHAnsi" w:hAnsiTheme="minorHAnsi" w:cstheme="minorHAnsi"/>
+          <w:b w:val="0"/>
+          <w:color w:val="000000"/>
+          <w:sz w:val="22"/>
+          <w:szCs w:val="22"/>
+        </w:rPr>
+        <w:t xml:space="preserve">Completed </w:t>
+      </w:r>
+      <w:r>
+        <w:rPr>
+          <w:rFonts w:asciiTheme="minorHAnsi" w:hAnsiTheme="minorHAnsi" w:cstheme="minorHAnsi"/>
+          <w:b w:val="0"/>
+          <w:color w:val="000000"/>
+          <w:sz w:val="22"/>
+          <w:szCs w:val="22"/>
+        </w:rPr>
+        <w:t xml:space="preserve">a capstone project that involved the development of a web-based application using </w:t>
+      </w:r>
+      <w:r>
+        <w:rPr>
+          <w:rFonts w:asciiTheme="minorHAnsi" w:hAnsiTheme="minorHAnsi" w:cstheme="minorHAnsi"/>
+          <w:b w:val="0"/>
+          <w:color w:val="000000"/>
+          <w:sz w:val="22"/>
+          <w:szCs w:val="22"/>
+        </w:rPr>
+        <w:t>JavaFX</w:t>
+      </w:r>
+      <w:r>
+        <w:rPr>
+          <w:rFonts w:asciiTheme="minorHAnsi" w:hAnsiTheme="minorHAnsi" w:cstheme="minorHAnsi"/>
+          <w:b w:val="0"/>
+          <w:color w:val="000000"/>
+          <w:sz w:val="22"/>
+          <w:szCs w:val="22"/>
+        </w:rPr>
+        <w:t xml:space="preserve"> and </w:t>
+      </w:r>
+      <w:r>
+        <w:rPr>
+          <w:rFonts w:asciiTheme="minorHAnsi" w:hAnsiTheme="minorHAnsi" w:cstheme="minorHAnsi"/>
+          <w:b w:val="0"/>
+          <w:color w:val="000000"/>
+          <w:sz w:val="22"/>
+          <w:szCs w:val="22"/>
+        </w:rPr>
+        <w:t>Java</w:t>
+      </w:r>
+      <w:r>
+        <w:rPr>
+          <w:rFonts w:asciiTheme="minorHAnsi" w:hAnsiTheme="minorHAnsi" w:cstheme="minorHAnsi"/>
+          <w:b w:val="0"/>
+          <w:color w:val="000000"/>
+          <w:sz w:val="22"/>
+          <w:szCs w:val="22"/>
+        </w:rPr>
+        <w:t xml:space="preserve">, integrated with a </w:t>
+      </w:r>
+      <w:r>
+        <w:rPr>
+          <w:rFonts w:asciiTheme="minorHAnsi" w:hAnsiTheme="minorHAnsi" w:cstheme="minorHAnsi"/>
+          <w:b w:val="0"/>
+          <w:color w:val="000000"/>
+          <w:sz w:val="22"/>
+          <w:szCs w:val="22"/>
+        </w:rPr>
+        <w:t>MySQL</w:t>
+      </w:r>
+      <w:r>
+        <w:rPr>
+          <w:rFonts w:asciiTheme="minorHAnsi" w:hAnsiTheme="minorHAnsi" w:cstheme="minorHAnsi"/>
+          <w:b w:val="0"/>
+          <w:color w:val="000000"/>
+          <w:sz w:val="22"/>
+          <w:szCs w:val="22"/>
+        </w:rPr>
+        <w:t xml:space="preserve"> database.</w:t>
       </w:r>
     </w:p>
     <w:p>
@@ -1162,13 +1093,25 @@
           <w:u w:val="single"/>
         </w:rPr>
       </w:pPr>
-      <w:r>
+    </w:p>
+    <w:p>
+      <w:pPr>
+        <w:pStyle w:val="Heading9"/>
+        <w:ind w:firstLine="0"/>
         <w:rPr>
           <w:rFonts w:asciiTheme="minorHAnsi" w:hAnsiTheme="minorHAnsi" w:cstheme="minorHAnsi"/>
           <w:sz w:val="22"/>
           <w:szCs w:val="22"/>
           <w:u w:val="single"/>
         </w:rPr>
+      </w:pPr>
+      <w:r>
+        <w:rPr>
+          <w:rFonts w:asciiTheme="minorHAnsi" w:hAnsiTheme="minorHAnsi" w:cstheme="minorHAnsi"/>
+          <w:sz w:val="22"/>
+          <w:szCs w:val="22"/>
+          <w:u w:val="single"/>
+        </w:rPr>
         <w:t>CERTIFICATIONS</w:t>
       </w:r>
       <w:r>
@@ -1176,9 +1119,25 @@
           <w:rFonts w:asciiTheme="minorHAnsi" w:hAnsiTheme="minorHAnsi" w:cstheme="minorHAnsi"/>
           <w:sz w:val="22"/>
           <w:szCs w:val="22"/>
+        </w:rPr>
+        <w:tab/>
+      </w:r>
+      <w:r>
+        <w:rPr>
+          <w:rFonts w:asciiTheme="minorHAnsi" w:hAnsiTheme="minorHAnsi" w:cstheme="minorHAnsi"/>
+          <w:sz w:val="22"/>
+          <w:szCs w:val="22"/>
+        </w:rPr>
+        <w:tab/>
+      </w:r>
+      <w:r>
+        <w:rPr>
+          <w:rFonts w:asciiTheme="minorHAnsi" w:hAnsiTheme="minorHAnsi" w:cstheme="minorHAnsi"/>
+          <w:sz w:val="22"/>
+          <w:szCs w:val="22"/>
           <w:u w:val="single"/>
         </w:rPr>
-        <w:tab/>
+        <w:t>Date</w:t>
       </w:r>
       <w:r>
         <w:rPr>
@@ -1187,8 +1146,7 @@
           <w:szCs w:val="22"/>
           <w:u w:val="single"/>
         </w:rPr>
-        <w:tab/>
-        <w:t>Date Completed</w:t>
+        <w:t xml:space="preserve"> Completed</w:t>
       </w:r>
     </w:p>
     <w:p>
@@ -1287,7 +1245,10 @@
         <w:t>Ju</w:t>
       </w:r>
       <w:r>
-        <w:t xml:space="preserve">ne </w:t>
+        <w:t>ne</w:t>
+      </w:r>
+      <w:r>
+        <w:t xml:space="preserve"> </w:t>
       </w:r>
       <w:r>
         <w:t>2022</w:t>
@@ -1295,14 +1256,292 @@
     </w:p>
     <w:p>
       <w:pPr>
+        <w:pStyle w:val="NoSpacing"/>
+        <w:tabs>
+          <w:tab w:val="left" w:pos="720"/>
+          <w:tab w:val="left" w:pos="3960"/>
+          <w:tab w:val="left" w:pos="4320"/>
+        </w:tabs>
+      </w:pPr>
+    </w:p>
+    <w:p>
+      <w:pPr>
+        <w:pStyle w:val="Heading5"/>
+        <w:rPr>
+          <w:rFonts w:asciiTheme="minorHAnsi" w:eastAsiaTheme="minorHAnsi" w:hAnsiTheme="minorHAnsi" w:cstheme="minorHAnsi"/>
+          <w:sz w:val="22"/>
+          <w:szCs w:val="22"/>
+          <w:u w:val="single"/>
+        </w:rPr>
+      </w:pPr>
+      <w:r>
+        <w:rPr>
+          <w:rFonts w:asciiTheme="minorHAnsi" w:eastAsiaTheme="minorHAnsi" w:hAnsiTheme="minorHAnsi" w:cstheme="minorHAnsi"/>
+          <w:sz w:val="22"/>
+          <w:szCs w:val="22"/>
+          <w:u w:val="single"/>
+        </w:rPr>
+        <w:t>PROJECTS</w:t>
+      </w:r>
+    </w:p>
+    <w:p>
+      <w:pPr>
+        <w:numPr>
+          <w:ilvl w:val="0"/>
+          <w:numId w:val="11"/>
+        </w:numPr>
+        <w:rPr>
+          <w:rFonts w:asciiTheme="minorHAnsi" w:hAnsiTheme="minorHAnsi" w:cstheme="minorHAnsi"/>
+          <w:color w:val="000000"/>
+          <w:sz w:val="22"/>
+          <w:szCs w:val="22"/>
+        </w:rPr>
+      </w:pPr>
+      <w:r>
+        <w:rPr>
+          <w:rFonts w:asciiTheme="minorHAnsi" w:hAnsiTheme="minorHAnsi" w:cstheme="minorHAnsi"/>
+          <w:b/>
+          <w:bCs/>
+          <w:color w:val="000000"/>
+          <w:sz w:val="22"/>
+          <w:szCs w:val="22"/>
+        </w:rPr>
+        <w:t>Scheduling Application</w:t>
+      </w:r>
+      <w:r>
+        <w:rPr>
+          <w:rFonts w:asciiTheme="minorHAnsi" w:hAnsiTheme="minorHAnsi" w:cstheme="minorHAnsi"/>
+          <w:color w:val="000000"/>
+          <w:sz w:val="22"/>
+          <w:szCs w:val="22"/>
+        </w:rPr>
+        <w:t xml:space="preserve"> - Developed a scheduling application for a local small business using Java. The application </w:t>
+      </w:r>
+      <w:r>
+        <w:rPr>
+          <w:rFonts w:asciiTheme="minorHAnsi" w:hAnsiTheme="minorHAnsi" w:cstheme="minorHAnsi"/>
+          <w:color w:val="000000"/>
+          <w:sz w:val="22"/>
+          <w:szCs w:val="22"/>
+        </w:rPr>
+        <w:t xml:space="preserve">allowed </w:t>
+      </w:r>
+      <w:r>
+        <w:rPr>
+          <w:rFonts w:asciiTheme="minorHAnsi" w:hAnsiTheme="minorHAnsi" w:cstheme="minorHAnsi"/>
+          <w:color w:val="000000"/>
+          <w:sz w:val="22"/>
+          <w:szCs w:val="22"/>
+        </w:rPr>
+        <w:t>the business owner to manage and schedule appointments</w:t>
+      </w:r>
+      <w:r>
+        <w:rPr>
+          <w:rFonts w:asciiTheme="minorHAnsi" w:hAnsiTheme="minorHAnsi" w:cstheme="minorHAnsi"/>
+          <w:color w:val="000000"/>
+          <w:sz w:val="22"/>
+          <w:szCs w:val="22"/>
+        </w:rPr>
+        <w:t xml:space="preserve"> manage customer </w:t>
+      </w:r>
+      <w:r>
+        <w:rPr>
+          <w:rFonts w:asciiTheme="minorHAnsi" w:hAnsiTheme="minorHAnsi" w:cstheme="minorHAnsi"/>
+          <w:color w:val="000000"/>
+          <w:sz w:val="22"/>
+          <w:szCs w:val="22"/>
+        </w:rPr>
+        <w:t>records and</w:t>
+      </w:r>
+      <w:r>
+        <w:rPr>
+          <w:rFonts w:asciiTheme="minorHAnsi" w:hAnsiTheme="minorHAnsi" w:cstheme="minorHAnsi"/>
+          <w:color w:val="000000"/>
+          <w:sz w:val="22"/>
+          <w:szCs w:val="22"/>
+        </w:rPr>
+        <w:t xml:space="preserve"> generate relevant reports on appointment data</w:t>
+      </w:r>
+      <w:r>
+        <w:rPr>
+          <w:rFonts w:asciiTheme="minorHAnsi" w:hAnsiTheme="minorHAnsi" w:cstheme="minorHAnsi"/>
+          <w:color w:val="000000"/>
+          <w:sz w:val="22"/>
+          <w:szCs w:val="22"/>
+        </w:rPr>
+        <w:t>. Utilized a MySQL database to store and retrieve data and implemented a user-friendly interface using JavaFX.</w:t>
+      </w:r>
+    </w:p>
+    <w:p>
+      <w:pPr>
+        <w:numPr>
+          <w:ilvl w:val="0"/>
+          <w:numId w:val="11"/>
+        </w:numPr>
+        <w:rPr>
+          <w:rFonts w:asciiTheme="minorHAnsi" w:hAnsiTheme="minorHAnsi" w:cstheme="minorHAnsi"/>
+          <w:color w:val="000000"/>
+          <w:sz w:val="22"/>
+          <w:szCs w:val="22"/>
+        </w:rPr>
+      </w:pPr>
+      <w:r>
+        <w:rPr>
+          <w:rFonts w:asciiTheme="minorHAnsi" w:hAnsiTheme="minorHAnsi" w:cstheme="minorHAnsi"/>
+          <w:b/>
+          <w:bCs/>
+          <w:color w:val="000000"/>
+          <w:sz w:val="22"/>
+          <w:szCs w:val="22"/>
+        </w:rPr>
+        <w:t>Inventory Management System</w:t>
+      </w:r>
+      <w:r>
+        <w:rPr>
+          <w:rFonts w:asciiTheme="minorHAnsi" w:hAnsiTheme="minorHAnsi" w:cstheme="minorHAnsi"/>
+          <w:color w:val="000000"/>
+          <w:sz w:val="22"/>
+          <w:szCs w:val="22"/>
+        </w:rPr>
+        <w:t xml:space="preserve"> - Developed an inventory management system </w:t>
+      </w:r>
+      <w:r>
+        <w:rPr>
+          <w:rFonts w:asciiTheme="minorHAnsi" w:hAnsiTheme="minorHAnsi" w:cstheme="minorHAnsi"/>
+          <w:color w:val="000000"/>
+          <w:sz w:val="22"/>
+          <w:szCs w:val="22"/>
+        </w:rPr>
+        <w:t xml:space="preserve">using </w:t>
+      </w:r>
+      <w:r>
+        <w:rPr>
+          <w:rFonts w:asciiTheme="minorHAnsi" w:hAnsiTheme="minorHAnsi" w:cstheme="minorHAnsi"/>
+          <w:color w:val="000000"/>
+          <w:sz w:val="22"/>
+          <w:szCs w:val="22"/>
+        </w:rPr>
+        <w:t>Java</w:t>
+      </w:r>
+      <w:r>
+        <w:rPr>
+          <w:rFonts w:asciiTheme="minorHAnsi" w:hAnsiTheme="minorHAnsi" w:cstheme="minorHAnsi"/>
+          <w:color w:val="000000"/>
+          <w:sz w:val="22"/>
+          <w:szCs w:val="22"/>
+        </w:rPr>
+        <w:t>. The system allows store employees to manage inventory</w:t>
+      </w:r>
+      <w:r>
+        <w:rPr>
+          <w:rFonts w:asciiTheme="minorHAnsi" w:hAnsiTheme="minorHAnsi" w:cstheme="minorHAnsi"/>
+          <w:color w:val="000000"/>
+          <w:sz w:val="22"/>
+          <w:szCs w:val="22"/>
+        </w:rPr>
+        <w:t xml:space="preserve"> parts and products</w:t>
+      </w:r>
+      <w:r>
+        <w:rPr>
+          <w:rFonts w:asciiTheme="minorHAnsi" w:hAnsiTheme="minorHAnsi" w:cstheme="minorHAnsi"/>
+          <w:color w:val="000000"/>
+          <w:sz w:val="22"/>
+          <w:szCs w:val="22"/>
+        </w:rPr>
+        <w:t>. Integrated with a PostgreSQL database for data storage and retrieval.</w:t>
+      </w:r>
+      <w:r>
+        <w:rPr>
+          <w:rFonts w:asciiTheme="minorHAnsi" w:hAnsiTheme="minorHAnsi" w:cstheme="minorHAnsi"/>
+          <w:color w:val="000000"/>
+          <w:sz w:val="22"/>
+          <w:szCs w:val="22"/>
+        </w:rPr>
+        <w:t xml:space="preserve"> Implemented simple and easy to use UI using JavaFX.</w:t>
+      </w:r>
+    </w:p>
+    <w:p>
+      <w:pPr>
+        <w:numPr>
+          <w:ilvl w:val="0"/>
+          <w:numId w:val="11"/>
+        </w:numPr>
+        <w:rPr>
+          <w:rFonts w:asciiTheme="minorHAnsi" w:hAnsiTheme="minorHAnsi" w:cstheme="minorHAnsi"/>
+          <w:color w:val="000000"/>
+          <w:sz w:val="22"/>
+          <w:szCs w:val="22"/>
+        </w:rPr>
+      </w:pPr>
+      <w:r>
+        <w:rPr>
+          <w:rFonts w:asciiTheme="minorHAnsi" w:hAnsiTheme="minorHAnsi" w:cstheme="minorHAnsi"/>
+          <w:b/>
+          <w:bCs/>
+          <w:color w:val="000000"/>
+          <w:sz w:val="22"/>
+          <w:szCs w:val="22"/>
+        </w:rPr>
+        <w:t>Personal Website</w:t>
+      </w:r>
+      <w:r>
+        <w:rPr>
+          <w:rFonts w:asciiTheme="minorHAnsi" w:hAnsiTheme="minorHAnsi" w:cstheme="minorHAnsi"/>
+          <w:color w:val="000000"/>
+          <w:sz w:val="22"/>
+          <w:szCs w:val="22"/>
+        </w:rPr>
+        <w:t xml:space="preserve"> - Developed a personal website using HTML, CSS, and JavaScript. The website serves as an online portfolio, showcasing my software development projects and skills. Utilized Bootstrap for the layout and design and implemented a contact form using PHP.</w:t>
+      </w:r>
+    </w:p>
+    <w:p/>
+    <w:p>
+      <w:pPr>
         <w:pStyle w:val="Heading2"/>
-      </w:pPr>
-      <w:r>
-        <w:rPr>
-          <w:rFonts w:asciiTheme="minorHAnsi" w:hAnsiTheme="minorHAnsi" w:cstheme="minorHAnsi"/>
-          <w:sz w:val="22"/>
-          <w:szCs w:val="22"/>
-        </w:rPr>
+        <w:rPr>
+          <w:rFonts w:asciiTheme="minorHAnsi" w:hAnsiTheme="minorHAnsi" w:cstheme="minorHAnsi"/>
+          <w:sz w:val="22"/>
+          <w:szCs w:val="22"/>
+        </w:rPr>
+      </w:pPr>
+    </w:p>
+    <w:p>
+      <w:pPr>
+        <w:pStyle w:val="Heading2"/>
+        <w:rPr>
+          <w:rFonts w:asciiTheme="minorHAnsi" w:hAnsiTheme="minorHAnsi" w:cstheme="minorHAnsi"/>
+          <w:sz w:val="22"/>
+          <w:szCs w:val="22"/>
+        </w:rPr>
+      </w:pPr>
+    </w:p>
+    <w:p>
+      <w:pPr>
+        <w:pStyle w:val="Heading2"/>
+        <w:rPr>
+          <w:rFonts w:asciiTheme="minorHAnsi" w:hAnsiTheme="minorHAnsi" w:cstheme="minorHAnsi"/>
+          <w:sz w:val="22"/>
+          <w:szCs w:val="22"/>
+        </w:rPr>
+      </w:pPr>
+    </w:p>
+    <w:p/>
+    <w:p>
+      <w:pPr>
+        <w:pStyle w:val="Heading2"/>
+        <w:rPr>
+          <w:rFonts w:asciiTheme="minorHAnsi" w:hAnsiTheme="minorHAnsi" w:cstheme="minorHAnsi"/>
+          <w:sz w:val="22"/>
+          <w:szCs w:val="22"/>
+        </w:rPr>
+      </w:pPr>
+      <w:r>
+        <w:rPr>
+          <w:rFonts w:asciiTheme="minorHAnsi" w:hAnsiTheme="minorHAnsi" w:cstheme="minorHAnsi"/>
+          <w:sz w:val="22"/>
+          <w:szCs w:val="22"/>
+        </w:rPr>
+        <w:lastRenderedPageBreak/>
         <w:t>PROFESSIONAL EXPERIENCE</w:t>
       </w:r>
     </w:p>
@@ -1349,7 +1588,6 @@
         </w:rPr>
         <w:t xml:space="preserve">Geeks </w:t>
       </w:r>
-      <w:proofErr w:type="gramStart"/>
       <w:r>
         <w:rPr>
           <w:rFonts w:asciiTheme="minorHAnsi" w:hAnsiTheme="minorHAnsi" w:cstheme="minorBidi"/>
@@ -1358,9 +1596,8 @@
           <w:sz w:val="22"/>
           <w:szCs w:val="22"/>
         </w:rPr>
-        <w:t>On</w:t>
-      </w:r>
-      <w:proofErr w:type="gramEnd"/>
+        <w:t>on</w:t>
+      </w:r>
       <w:r>
         <w:rPr>
           <w:rFonts w:asciiTheme="minorHAnsi" w:hAnsiTheme="minorHAnsi" w:cstheme="minorBidi"/>
@@ -1687,6 +1924,7 @@
           <w:rFonts w:asciiTheme="minorHAnsi" w:hAnsiTheme="minorHAnsi" w:cstheme="minorHAnsi"/>
           <w:sz w:val="22"/>
           <w:szCs w:val="22"/>
+          <w:lang w:val="fr-FR"/>
         </w:rPr>
       </w:pPr>
       <w:r>
@@ -1696,8 +1934,9 @@
           <w:bCs/>
           <w:sz w:val="22"/>
           <w:szCs w:val="22"/>
-        </w:rPr>
-        <w:t>Procurement Manager</w:t>
+          <w:lang w:val="fr-FR"/>
+        </w:rPr>
+        <w:t>Procurement</w:t>
       </w:r>
       <w:r>
         <w:rPr>
@@ -1706,8 +1945,20 @@
           <w:bCs/>
           <w:sz w:val="22"/>
           <w:szCs w:val="22"/>
-        </w:rPr>
-        <w:t xml:space="preserve"> – </w:t>
+          <w:lang w:val="fr-FR"/>
+        </w:rPr>
+        <w:t xml:space="preserve"> </w:t>
+      </w:r>
+      <w:r>
+        <w:rPr>
+          <w:rFonts w:asciiTheme="minorHAnsi" w:hAnsiTheme="minorHAnsi" w:cstheme="minorBidi"/>
+          <w:b/>
+          <w:bCs/>
+          <w:sz w:val="22"/>
+          <w:szCs w:val="22"/>
+          <w:lang w:val="fr-FR"/>
+        </w:rPr>
+        <w:t xml:space="preserve">Manager – </w:t>
       </w:r>
       <w:r>
         <w:rPr>
@@ -1716,8 +1967,299 @@
           <w:iCs/>
           <w:sz w:val="22"/>
           <w:szCs w:val="22"/>
-        </w:rPr>
-        <w:t>Sierra Mountain Construction</w:t>
+          <w:lang w:val="fr-FR"/>
+        </w:rPr>
+        <w:t xml:space="preserve">Sierra Mountain Construction </w:t>
+      </w:r>
+      <w:r>
+        <w:rPr>
+          <w:rFonts w:asciiTheme="minorHAnsi" w:hAnsiTheme="minorHAnsi" w:cstheme="minorBidi"/>
+          <w:sz w:val="22"/>
+          <w:szCs w:val="22"/>
+          <w:lang w:val="fr-FR"/>
+        </w:rPr>
+        <w:t xml:space="preserve">| Sonora, CA                                          </w:t>
+      </w:r>
+      <w:r>
+        <w:rPr>
+          <w:rFonts w:asciiTheme="minorHAnsi" w:hAnsiTheme="minorHAnsi" w:cstheme="minorBidi"/>
+          <w:sz w:val="22"/>
+          <w:szCs w:val="22"/>
+          <w:lang w:val="fr-FR"/>
+        </w:rPr>
+        <w:tab/>
+        <w:t>April 2019-November 2020</w:t>
+      </w:r>
+    </w:p>
+    <w:p>
+      <w:pPr>
+        <w:rPr>
+          <w:rFonts w:asciiTheme="minorHAnsi" w:hAnsiTheme="minorHAnsi" w:cstheme="minorHAnsi"/>
+          <w:sz w:val="22"/>
+          <w:szCs w:val="22"/>
+        </w:rPr>
+      </w:pPr>
+      <w:r>
+        <w:rPr>
+          <w:rFonts w:asciiTheme="minorHAnsi" w:hAnsiTheme="minorHAnsi" w:cstheme="minorHAnsi"/>
+          <w:sz w:val="22"/>
+          <w:szCs w:val="22"/>
+        </w:rPr>
+        <w:t>Was</w:t>
+      </w:r>
+      <w:r>
+        <w:rPr>
+          <w:rFonts w:asciiTheme="minorHAnsi" w:hAnsiTheme="minorHAnsi" w:cstheme="minorHAnsi"/>
+          <w:sz w:val="22"/>
+          <w:szCs w:val="22"/>
+        </w:rPr>
+        <w:t xml:space="preserve"> responsible for overseeing the purchasing of materials and equipment for a company. </w:t>
+      </w:r>
+      <w:r>
+        <w:rPr>
+          <w:rFonts w:asciiTheme="minorHAnsi" w:hAnsiTheme="minorHAnsi" w:cstheme="minorHAnsi"/>
+          <w:sz w:val="22"/>
+          <w:szCs w:val="22"/>
+        </w:rPr>
+        <w:t xml:space="preserve">Including </w:t>
+      </w:r>
+      <w:r>
+        <w:rPr>
+          <w:rFonts w:asciiTheme="minorHAnsi" w:hAnsiTheme="minorHAnsi" w:cstheme="minorHAnsi"/>
+          <w:sz w:val="22"/>
+          <w:szCs w:val="22"/>
+        </w:rPr>
+        <w:t>developing and maintaining relationships with vendors and suppliers, negotiating contracts and agreements, and implementing and maintaining procurement policies and procedures.</w:t>
+      </w:r>
+    </w:p>
+    <w:p>
+      <w:pPr>
+        <w:pStyle w:val="ListParagraph"/>
+        <w:numPr>
+          <w:ilvl w:val="0"/>
+          <w:numId w:val="13"/>
+        </w:numPr>
+        <w:rPr>
+          <w:rFonts w:asciiTheme="minorHAnsi" w:hAnsiTheme="minorHAnsi" w:cstheme="minorHAnsi"/>
+          <w:sz w:val="22"/>
+          <w:szCs w:val="22"/>
+        </w:rPr>
+      </w:pPr>
+      <w:r>
+        <w:rPr>
+          <w:rFonts w:asciiTheme="minorHAnsi" w:hAnsiTheme="minorHAnsi" w:cstheme="minorHAnsi"/>
+          <w:sz w:val="22"/>
+          <w:szCs w:val="22"/>
+        </w:rPr>
+        <w:t>Managed procurement processes for small construction company, overseeing the purchasing of materials and equipment for projects.</w:t>
+      </w:r>
+    </w:p>
+    <w:p>
+      <w:pPr>
+        <w:pStyle w:val="ListParagraph"/>
+        <w:numPr>
+          <w:ilvl w:val="0"/>
+          <w:numId w:val="13"/>
+        </w:numPr>
+        <w:rPr>
+          <w:rFonts w:asciiTheme="minorHAnsi" w:hAnsiTheme="minorHAnsi" w:cstheme="minorHAnsi"/>
+          <w:sz w:val="22"/>
+          <w:szCs w:val="22"/>
+        </w:rPr>
+      </w:pPr>
+      <w:r>
+        <w:rPr>
+          <w:rFonts w:asciiTheme="minorHAnsi" w:hAnsiTheme="minorHAnsi" w:cstheme="minorHAnsi"/>
+          <w:sz w:val="22"/>
+          <w:szCs w:val="22"/>
+        </w:rPr>
+        <w:t>Developed and maintained relationships with vendors and suppliers to ensure timely delivery of materials and equipment.</w:t>
+      </w:r>
+    </w:p>
+    <w:p>
+      <w:pPr>
+        <w:pStyle w:val="ListParagraph"/>
+        <w:numPr>
+          <w:ilvl w:val="0"/>
+          <w:numId w:val="13"/>
+        </w:numPr>
+        <w:rPr>
+          <w:rFonts w:asciiTheme="minorHAnsi" w:hAnsiTheme="minorHAnsi" w:cstheme="minorHAnsi"/>
+          <w:sz w:val="22"/>
+          <w:szCs w:val="22"/>
+        </w:rPr>
+      </w:pPr>
+      <w:r>
+        <w:rPr>
+          <w:rFonts w:asciiTheme="minorHAnsi" w:hAnsiTheme="minorHAnsi" w:cstheme="minorHAnsi"/>
+          <w:sz w:val="22"/>
+          <w:szCs w:val="22"/>
+        </w:rPr>
+        <w:t>Negotiated contracts and agreements with vendors to secure favorable terms and pricing.</w:t>
+      </w:r>
+    </w:p>
+    <w:p>
+      <w:pPr>
+        <w:pStyle w:val="ListParagraph"/>
+        <w:numPr>
+          <w:ilvl w:val="0"/>
+          <w:numId w:val="13"/>
+        </w:numPr>
+        <w:rPr>
+          <w:rFonts w:asciiTheme="minorHAnsi" w:hAnsiTheme="minorHAnsi" w:cstheme="minorHAnsi"/>
+          <w:sz w:val="22"/>
+          <w:szCs w:val="22"/>
+        </w:rPr>
+      </w:pPr>
+      <w:r>
+        <w:rPr>
+          <w:rFonts w:asciiTheme="minorHAnsi" w:hAnsiTheme="minorHAnsi" w:cstheme="minorHAnsi"/>
+          <w:sz w:val="22"/>
+          <w:szCs w:val="22"/>
+        </w:rPr>
+        <w:t>Implemented and maintained procurement policies and procedures to ensure compliance with company and industry standards.</w:t>
+      </w:r>
+    </w:p>
+    <w:p>
+      <w:pPr>
+        <w:pStyle w:val="ListParagraph"/>
+        <w:numPr>
+          <w:ilvl w:val="0"/>
+          <w:numId w:val="13"/>
+        </w:numPr>
+        <w:rPr>
+          <w:rFonts w:asciiTheme="minorHAnsi" w:hAnsiTheme="minorHAnsi" w:cstheme="minorHAnsi"/>
+          <w:sz w:val="22"/>
+          <w:szCs w:val="22"/>
+        </w:rPr>
+      </w:pPr>
+      <w:r>
+        <w:rPr>
+          <w:rFonts w:asciiTheme="minorHAnsi" w:hAnsiTheme="minorHAnsi" w:cstheme="minorHAnsi"/>
+          <w:sz w:val="22"/>
+          <w:szCs w:val="22"/>
+        </w:rPr>
+        <w:t>Conducted regular market research to identify new vendors and suppliers, and to stay informed of industry trends and pricing.</w:t>
+      </w:r>
+    </w:p>
+    <w:p>
+      <w:pPr>
+        <w:pStyle w:val="ListParagraph"/>
+        <w:numPr>
+          <w:ilvl w:val="0"/>
+          <w:numId w:val="13"/>
+        </w:numPr>
+        <w:rPr>
+          <w:rFonts w:asciiTheme="minorHAnsi" w:hAnsiTheme="minorHAnsi" w:cstheme="minorHAnsi"/>
+          <w:sz w:val="22"/>
+          <w:szCs w:val="22"/>
+        </w:rPr>
+      </w:pPr>
+      <w:r>
+        <w:rPr>
+          <w:rFonts w:asciiTheme="minorHAnsi" w:hAnsiTheme="minorHAnsi" w:cstheme="minorHAnsi"/>
+          <w:sz w:val="22"/>
+          <w:szCs w:val="22"/>
+        </w:rPr>
+        <w:t>Collaborated with project managers to ensure materials and equipment were available when needed and to stay within budget.</w:t>
+      </w:r>
+    </w:p>
+    <w:p>
+      <w:pPr>
+        <w:pStyle w:val="ListParagraph"/>
+        <w:numPr>
+          <w:ilvl w:val="0"/>
+          <w:numId w:val="13"/>
+        </w:numPr>
+        <w:rPr>
+          <w:rFonts w:asciiTheme="minorHAnsi" w:hAnsiTheme="minorHAnsi" w:cstheme="minorHAnsi"/>
+          <w:sz w:val="22"/>
+          <w:szCs w:val="22"/>
+        </w:rPr>
+      </w:pPr>
+      <w:r>
+        <w:rPr>
+          <w:rFonts w:asciiTheme="minorHAnsi" w:hAnsiTheme="minorHAnsi" w:cstheme="minorHAnsi"/>
+          <w:sz w:val="22"/>
+          <w:szCs w:val="22"/>
+        </w:rPr>
+        <w:t>Monitored inventory levels and placed purchase orders as needed to maintain adequate stock.</w:t>
+      </w:r>
+    </w:p>
+    <w:p>
+      <w:pPr>
+        <w:pStyle w:val="ListParagraph"/>
+        <w:numPr>
+          <w:ilvl w:val="0"/>
+          <w:numId w:val="13"/>
+        </w:numPr>
+        <w:rPr>
+          <w:rFonts w:asciiTheme="minorHAnsi" w:hAnsiTheme="minorHAnsi" w:cstheme="minorHAnsi"/>
+          <w:sz w:val="22"/>
+          <w:szCs w:val="22"/>
+        </w:rPr>
+      </w:pPr>
+      <w:r>
+        <w:rPr>
+          <w:rFonts w:asciiTheme="minorHAnsi" w:hAnsiTheme="minorHAnsi" w:cstheme="minorHAnsi"/>
+          <w:sz w:val="22"/>
+          <w:szCs w:val="22"/>
+        </w:rPr>
+        <w:t>Utilized procurement software to track and manage orders and invoices, and to generate reports on procurement performance.</w:t>
+      </w:r>
+    </w:p>
+    <w:p>
+      <w:pPr>
+        <w:pStyle w:val="ListParagraph"/>
+        <w:numPr>
+          <w:ilvl w:val="0"/>
+          <w:numId w:val="13"/>
+        </w:numPr>
+        <w:rPr>
+          <w:rFonts w:asciiTheme="minorHAnsi" w:hAnsiTheme="minorHAnsi" w:cstheme="minorHAnsi"/>
+          <w:sz w:val="22"/>
+          <w:szCs w:val="22"/>
+        </w:rPr>
+      </w:pPr>
+      <w:r>
+        <w:rPr>
+          <w:rFonts w:asciiTheme="minorHAnsi" w:hAnsiTheme="minorHAnsi" w:cstheme="minorHAnsi"/>
+          <w:sz w:val="22"/>
+          <w:szCs w:val="22"/>
+        </w:rPr>
+        <w:t>Provided training and guidance to other team members on procurement processes and procedures.</w:t>
+      </w:r>
+    </w:p>
+    <w:p>
+      <w:pPr>
+        <w:tabs>
+          <w:tab w:val="right" w:pos="10800"/>
+        </w:tabs>
+        <w:rPr>
+          <w:rFonts w:asciiTheme="minorHAnsi" w:hAnsiTheme="minorHAnsi" w:cstheme="minorHAnsi"/>
+          <w:sz w:val="22"/>
+          <w:szCs w:val="22"/>
+        </w:rPr>
+      </w:pPr>
+      <w:r>
+        <w:rPr>
+          <w:rFonts w:asciiTheme="minorHAnsi" w:hAnsiTheme="minorHAnsi" w:cstheme="minorBidi"/>
+          <w:b/>
+          <w:bCs/>
+          <w:sz w:val="22"/>
+          <w:szCs w:val="22"/>
+        </w:rPr>
+        <w:t>Maintenance Technician</w:t>
+      </w:r>
+      <w:r>
+        <w:rPr>
+          <w:rFonts w:asciiTheme="minorHAnsi" w:hAnsiTheme="minorHAnsi" w:cstheme="minorBidi"/>
+          <w:b/>
+          <w:bCs/>
+          <w:sz w:val="22"/>
+          <w:szCs w:val="22"/>
+        </w:rPr>
+        <w:t xml:space="preserve"> – </w:t>
       </w:r>
       <w:r>
         <w:rPr>
@@ -1727,265 +2269,7 @@
           <w:sz w:val="22"/>
           <w:szCs w:val="22"/>
         </w:rPr>
-        <w:t xml:space="preserve"> </w:t>
-      </w:r>
-      <w:r>
-        <w:rPr>
-          <w:rFonts w:asciiTheme="minorHAnsi" w:hAnsiTheme="minorHAnsi" w:cstheme="minorBidi"/>
-          <w:sz w:val="22"/>
-          <w:szCs w:val="22"/>
-        </w:rPr>
-        <w:t xml:space="preserve">| Sonora, CA                                          </w:t>
-      </w:r>
-      <w:r>
-        <w:rPr>
-          <w:rFonts w:asciiTheme="minorHAnsi" w:hAnsiTheme="minorHAnsi" w:cstheme="minorBidi"/>
-          <w:sz w:val="22"/>
-          <w:szCs w:val="22"/>
-        </w:rPr>
-        <w:tab/>
-        <w:t>April 2019-November 2020</w:t>
-      </w:r>
-    </w:p>
-    <w:p>
-      <w:pPr>
-        <w:rPr>
-          <w:rFonts w:asciiTheme="minorHAnsi" w:hAnsiTheme="minorHAnsi" w:cstheme="minorHAnsi"/>
-          <w:sz w:val="22"/>
-          <w:szCs w:val="22"/>
-        </w:rPr>
-      </w:pPr>
-      <w:r>
-        <w:rPr>
-          <w:rFonts w:asciiTheme="minorHAnsi" w:hAnsiTheme="minorHAnsi" w:cstheme="minorHAnsi"/>
-          <w:sz w:val="22"/>
-          <w:szCs w:val="22"/>
-        </w:rPr>
-        <w:t>Acted as primary point of contact between suppliers and SMCI.  Monitored supplier performance and negotiated contracts for acquisition.  Created and maintained spreadsheets for tracking purchases, supplier performance, and logistic information.</w:t>
-      </w:r>
-    </w:p>
-    <w:p>
-      <w:pPr>
-        <w:pStyle w:val="ListParagraph"/>
-        <w:numPr>
-          <w:ilvl w:val="0"/>
-          <w:numId w:val="9"/>
-        </w:numPr>
-        <w:rPr>
-          <w:rFonts w:asciiTheme="minorHAnsi" w:hAnsiTheme="minorHAnsi" w:cstheme="minorHAnsi"/>
-          <w:sz w:val="22"/>
-          <w:szCs w:val="22"/>
-        </w:rPr>
-      </w:pPr>
-      <w:r>
-        <w:rPr>
-          <w:rFonts w:asciiTheme="minorHAnsi" w:hAnsiTheme="minorHAnsi" w:cstheme="minorHAnsi"/>
-          <w:sz w:val="22"/>
-          <w:szCs w:val="22"/>
-        </w:rPr>
-        <w:t>Worked closely with engineers, vendors, and suppliers to ensure standards and specifications were met.</w:t>
-      </w:r>
-    </w:p>
-    <w:p>
-      <w:pPr>
-        <w:pStyle w:val="ListParagraph"/>
-        <w:numPr>
-          <w:ilvl w:val="0"/>
-          <w:numId w:val="9"/>
-        </w:numPr>
-        <w:rPr>
-          <w:rFonts w:asciiTheme="minorHAnsi" w:hAnsiTheme="minorHAnsi" w:cstheme="minorHAnsi"/>
-          <w:sz w:val="22"/>
-          <w:szCs w:val="22"/>
-        </w:rPr>
-      </w:pPr>
-      <w:r>
-        <w:rPr>
-          <w:rFonts w:asciiTheme="minorHAnsi" w:hAnsiTheme="minorHAnsi" w:cstheme="minorHAnsi"/>
-          <w:sz w:val="22"/>
-          <w:szCs w:val="22"/>
-        </w:rPr>
-        <w:t>Manage</w:t>
-      </w:r>
-      <w:r>
-        <w:rPr>
-          <w:rFonts w:asciiTheme="minorHAnsi" w:hAnsiTheme="minorHAnsi" w:cstheme="minorHAnsi"/>
-          <w:sz w:val="22"/>
-          <w:szCs w:val="22"/>
-        </w:rPr>
-        <w:t>d</w:t>
-      </w:r>
-      <w:r>
-        <w:rPr>
-          <w:rFonts w:asciiTheme="minorHAnsi" w:hAnsiTheme="minorHAnsi" w:cstheme="minorHAnsi"/>
-          <w:sz w:val="22"/>
-          <w:szCs w:val="22"/>
-        </w:rPr>
-        <w:t xml:space="preserve"> an efficient flow of goods to ensure optimum production</w:t>
-      </w:r>
-      <w:r>
-        <w:rPr>
-          <w:rFonts w:asciiTheme="minorHAnsi" w:hAnsiTheme="minorHAnsi" w:cstheme="minorHAnsi"/>
-          <w:sz w:val="22"/>
-          <w:szCs w:val="22"/>
-        </w:rPr>
-        <w:t>.</w:t>
-      </w:r>
-    </w:p>
-    <w:p>
-      <w:pPr>
-        <w:pStyle w:val="ListParagraph"/>
-        <w:numPr>
-          <w:ilvl w:val="0"/>
-          <w:numId w:val="9"/>
-        </w:numPr>
-        <w:rPr>
-          <w:rFonts w:asciiTheme="minorHAnsi" w:hAnsiTheme="minorHAnsi" w:cstheme="minorHAnsi"/>
-          <w:sz w:val="22"/>
-          <w:szCs w:val="22"/>
-        </w:rPr>
-      </w:pPr>
-      <w:r>
-        <w:rPr>
-          <w:rFonts w:asciiTheme="minorHAnsi" w:hAnsiTheme="minorHAnsi" w:cstheme="minorHAnsi"/>
-          <w:sz w:val="22"/>
-          <w:szCs w:val="22"/>
-        </w:rPr>
-        <w:t>Monitor</w:t>
-      </w:r>
-      <w:r>
-        <w:rPr>
-          <w:rFonts w:asciiTheme="minorHAnsi" w:hAnsiTheme="minorHAnsi" w:cstheme="minorHAnsi"/>
-          <w:sz w:val="22"/>
-          <w:szCs w:val="22"/>
-        </w:rPr>
-        <w:t>ed</w:t>
-      </w:r>
-      <w:r>
-        <w:rPr>
-          <w:rFonts w:asciiTheme="minorHAnsi" w:hAnsiTheme="minorHAnsi" w:cstheme="minorHAnsi"/>
-          <w:sz w:val="22"/>
-          <w:szCs w:val="22"/>
-        </w:rPr>
-        <w:t xml:space="preserve"> and update</w:t>
-      </w:r>
-      <w:r>
-        <w:rPr>
-          <w:rFonts w:asciiTheme="minorHAnsi" w:hAnsiTheme="minorHAnsi" w:cstheme="minorHAnsi"/>
-          <w:sz w:val="22"/>
-          <w:szCs w:val="22"/>
-        </w:rPr>
-        <w:t>d</w:t>
-      </w:r>
-      <w:r>
-        <w:rPr>
-          <w:rFonts w:asciiTheme="minorHAnsi" w:hAnsiTheme="minorHAnsi" w:cstheme="minorHAnsi"/>
-          <w:sz w:val="22"/>
-          <w:szCs w:val="22"/>
-        </w:rPr>
-        <w:t xml:space="preserve"> relevant departments regarding price fluctuations of goods and vendor pricing</w:t>
-      </w:r>
-      <w:r>
-        <w:rPr>
-          <w:rFonts w:asciiTheme="minorHAnsi" w:hAnsiTheme="minorHAnsi" w:cstheme="minorHAnsi"/>
-          <w:sz w:val="22"/>
-          <w:szCs w:val="22"/>
-        </w:rPr>
-        <w:t>.</w:t>
-      </w:r>
-    </w:p>
-    <w:p>
-      <w:pPr>
-        <w:pStyle w:val="ListParagraph"/>
-        <w:numPr>
-          <w:ilvl w:val="0"/>
-          <w:numId w:val="9"/>
-        </w:numPr>
-        <w:rPr>
-          <w:rFonts w:asciiTheme="minorHAnsi" w:hAnsiTheme="minorHAnsi" w:cstheme="minorHAnsi"/>
-          <w:sz w:val="22"/>
-          <w:szCs w:val="22"/>
-        </w:rPr>
-      </w:pPr>
-      <w:r>
-        <w:rPr>
-          <w:rFonts w:asciiTheme="minorHAnsi" w:hAnsiTheme="minorHAnsi" w:cstheme="minorHAnsi"/>
-          <w:sz w:val="22"/>
-          <w:szCs w:val="22"/>
-        </w:rPr>
-        <w:t>Negotiate</w:t>
-      </w:r>
-      <w:r>
-        <w:rPr>
-          <w:rFonts w:asciiTheme="minorHAnsi" w:hAnsiTheme="minorHAnsi" w:cstheme="minorHAnsi"/>
-          <w:sz w:val="22"/>
-          <w:szCs w:val="22"/>
-        </w:rPr>
-        <w:t>d</w:t>
-      </w:r>
-      <w:r>
-        <w:rPr>
-          <w:rFonts w:asciiTheme="minorHAnsi" w:hAnsiTheme="minorHAnsi" w:cstheme="minorHAnsi"/>
-          <w:sz w:val="22"/>
-          <w:szCs w:val="22"/>
-        </w:rPr>
-        <w:t xml:space="preserve"> contracts, terms</w:t>
-      </w:r>
-      <w:r>
-        <w:rPr>
-          <w:rFonts w:asciiTheme="minorHAnsi" w:hAnsiTheme="minorHAnsi" w:cstheme="minorHAnsi"/>
-          <w:sz w:val="22"/>
-          <w:szCs w:val="22"/>
-        </w:rPr>
-        <w:t>,</w:t>
-      </w:r>
-      <w:r>
-        <w:rPr>
-          <w:rFonts w:asciiTheme="minorHAnsi" w:hAnsiTheme="minorHAnsi" w:cstheme="minorHAnsi"/>
-          <w:sz w:val="22"/>
-          <w:szCs w:val="22"/>
-        </w:rPr>
-        <w:t xml:space="preserve"> and deadlines with vendors and suppliers</w:t>
-      </w:r>
-      <w:r>
-        <w:rPr>
-          <w:rFonts w:asciiTheme="minorHAnsi" w:hAnsiTheme="minorHAnsi" w:cstheme="minorHAnsi"/>
-          <w:sz w:val="22"/>
-          <w:szCs w:val="22"/>
-        </w:rPr>
-        <w:t>.</w:t>
-      </w:r>
-    </w:p>
-    <w:p>
-      <w:pPr>
-        <w:tabs>
-          <w:tab w:val="right" w:pos="10800"/>
-        </w:tabs>
-        <w:rPr>
-          <w:rFonts w:asciiTheme="minorHAnsi" w:hAnsiTheme="minorHAnsi" w:cstheme="minorHAnsi"/>
-          <w:sz w:val="22"/>
-          <w:szCs w:val="22"/>
-        </w:rPr>
-      </w:pPr>
-      <w:r>
-        <w:rPr>
-          <w:rFonts w:asciiTheme="minorHAnsi" w:hAnsiTheme="minorHAnsi" w:cstheme="minorBidi"/>
-          <w:b/>
-          <w:bCs/>
-          <w:sz w:val="22"/>
-          <w:szCs w:val="22"/>
-        </w:rPr>
-        <w:t>Maintenance Technician</w:t>
-      </w:r>
-      <w:r>
-        <w:rPr>
-          <w:rFonts w:asciiTheme="minorHAnsi" w:hAnsiTheme="minorHAnsi" w:cstheme="minorBidi"/>
-          <w:b/>
-          <w:bCs/>
-          <w:sz w:val="22"/>
-          <w:szCs w:val="22"/>
-        </w:rPr>
-        <w:t xml:space="preserve"> – </w:t>
+        <w:t>Black Oak Casino</w:t>
       </w:r>
       <w:r>
         <w:rPr>
@@ -1995,17 +2279,15 @@
           <w:sz w:val="22"/>
           <w:szCs w:val="22"/>
         </w:rPr>
-        <w:t>Black Oak Casino</w:t>
+        <w:t xml:space="preserve"> </w:t>
       </w:r>
       <w:r>
         <w:rPr>
           <w:rFonts w:asciiTheme="minorHAnsi" w:hAnsiTheme="minorHAnsi" w:cstheme="minorBidi"/>
-          <w:i/>
-          <w:iCs/>
-          <w:sz w:val="22"/>
-          <w:szCs w:val="22"/>
-        </w:rPr>
-        <w:t xml:space="preserve"> </w:t>
+          <w:sz w:val="22"/>
+          <w:szCs w:val="22"/>
+        </w:rPr>
+        <w:t xml:space="preserve">| </w:t>
       </w:r>
       <w:r>
         <w:rPr>
@@ -2013,7 +2295,7 @@
           <w:sz w:val="22"/>
           <w:szCs w:val="22"/>
         </w:rPr>
-        <w:t xml:space="preserve">| </w:t>
+        <w:t>Tuolumne</w:t>
       </w:r>
       <w:r>
         <w:rPr>
@@ -2021,7 +2303,7 @@
           <w:sz w:val="22"/>
           <w:szCs w:val="22"/>
         </w:rPr>
-        <w:t>Tuolumne</w:t>
+        <w:t xml:space="preserve">, CA                                          </w:t>
       </w:r>
       <w:r>
         <w:rPr>
@@ -2029,7 +2311,7 @@
           <w:sz w:val="22"/>
           <w:szCs w:val="22"/>
         </w:rPr>
-        <w:t xml:space="preserve">, CA                                          </w:t>
+        <w:tab/>
       </w:r>
       <w:r>
         <w:rPr>
@@ -2037,7 +2319,7 @@
           <w:sz w:val="22"/>
           <w:szCs w:val="22"/>
         </w:rPr>
-        <w:tab/>
+        <w:t>March</w:t>
       </w:r>
       <w:r>
         <w:rPr>
@@ -2045,7 +2327,7 @@
           <w:sz w:val="22"/>
           <w:szCs w:val="22"/>
         </w:rPr>
-        <w:t>March</w:t>
+        <w:t xml:space="preserve"> 201</w:t>
       </w:r>
       <w:r>
         <w:rPr>
@@ -2053,7 +2335,7 @@
           <w:sz w:val="22"/>
           <w:szCs w:val="22"/>
         </w:rPr>
-        <w:t xml:space="preserve"> 201</w:t>
+        <w:t>5</w:t>
       </w:r>
       <w:r>
         <w:rPr>
@@ -2061,7 +2343,7 @@
           <w:sz w:val="22"/>
           <w:szCs w:val="22"/>
         </w:rPr>
-        <w:t>5</w:t>
+        <w:t>-</w:t>
       </w:r>
       <w:r>
         <w:rPr>
@@ -2069,7 +2351,7 @@
           <w:sz w:val="22"/>
           <w:szCs w:val="22"/>
         </w:rPr>
-        <w:t>-</w:t>
+        <w:t>April</w:t>
       </w:r>
       <w:r>
         <w:rPr>
@@ -2077,7 +2359,7 @@
           <w:sz w:val="22"/>
           <w:szCs w:val="22"/>
         </w:rPr>
-        <w:t>April</w:t>
+        <w:t xml:space="preserve"> 20</w:t>
       </w:r>
       <w:r>
         <w:rPr>
@@ -2085,14 +2367,6 @@
           <w:sz w:val="22"/>
           <w:szCs w:val="22"/>
         </w:rPr>
-        <w:t xml:space="preserve"> 20</w:t>
-      </w:r>
-      <w:r>
-        <w:rPr>
-          <w:rFonts w:asciiTheme="minorHAnsi" w:hAnsiTheme="minorHAnsi" w:cstheme="minorBidi"/>
-          <w:sz w:val="22"/>
-          <w:szCs w:val="22"/>
-        </w:rPr>
         <w:t>19</w:t>
       </w:r>
     </w:p>
@@ -2110,23 +2384,31 @@
           <w:sz w:val="22"/>
           <w:szCs w:val="22"/>
         </w:rPr>
-        <w:t xml:space="preserve">Conducted </w:t>
-      </w:r>
-      <w:r>
-        <w:rPr>
-          <w:rFonts w:asciiTheme="minorHAnsi" w:hAnsiTheme="minorHAnsi" w:cstheme="minorHAnsi"/>
-          <w:sz w:val="22"/>
-          <w:szCs w:val="22"/>
-        </w:rPr>
-        <w:t>general maintenance and repairs on facility equipment and property structures.</w:t>
-      </w:r>
-      <w:r>
-        <w:rPr>
-          <w:rFonts w:asciiTheme="minorHAnsi" w:hAnsiTheme="minorHAnsi" w:cstheme="minorHAnsi"/>
-          <w:sz w:val="22"/>
-          <w:szCs w:val="22"/>
-        </w:rPr>
-        <w:t xml:space="preserve">  Worked closely with all departments to ensure systems were functioning properly and repairs would be completed at the most convenient time.</w:t>
+        <w:t>R</w:t>
+      </w:r>
+      <w:r>
+        <w:rPr>
+          <w:rFonts w:asciiTheme="minorHAnsi" w:hAnsiTheme="minorHAnsi" w:cstheme="minorHAnsi"/>
+          <w:sz w:val="22"/>
+          <w:szCs w:val="22"/>
+        </w:rPr>
+        <w:t>esponsible for the day-to-day maintenance and repair of Black Oak Casino facilities and equipment. This include</w:t>
+      </w:r>
+      <w:r>
+        <w:rPr>
+          <w:rFonts w:asciiTheme="minorHAnsi" w:hAnsiTheme="minorHAnsi" w:cstheme="minorHAnsi"/>
+          <w:sz w:val="22"/>
+          <w:szCs w:val="22"/>
+        </w:rPr>
+        <w:t>d</w:t>
+      </w:r>
+      <w:r>
+        <w:rPr>
+          <w:rFonts w:asciiTheme="minorHAnsi" w:hAnsiTheme="minorHAnsi" w:cstheme="minorHAnsi"/>
+          <w:sz w:val="22"/>
+          <w:szCs w:val="22"/>
+        </w:rPr>
+        <w:t xml:space="preserve"> performing preventative maintenance, troubleshooting, and repairing mechanical and electrical systems, and completing maintenance projects as assigned.</w:t>
       </w:r>
     </w:p>
     <w:p>
@@ -2148,95 +2430,7 @@
           <w:sz w:val="22"/>
           <w:szCs w:val="22"/>
         </w:rPr>
-        <w:t>Respond</w:t>
-      </w:r>
-      <w:r>
-        <w:rPr>
-          <w:rFonts w:asciiTheme="minorHAnsi" w:hAnsiTheme="minorHAnsi" w:cstheme="minorHAnsi"/>
-          <w:sz w:val="22"/>
-          <w:szCs w:val="22"/>
-        </w:rPr>
-        <w:t>ed</w:t>
-      </w:r>
-      <w:r>
-        <w:rPr>
-          <w:rFonts w:asciiTheme="minorHAnsi" w:hAnsiTheme="minorHAnsi" w:cstheme="minorHAnsi"/>
-          <w:sz w:val="22"/>
-          <w:szCs w:val="22"/>
-        </w:rPr>
-        <w:t xml:space="preserve"> quickly </w:t>
-      </w:r>
-      <w:r>
-        <w:rPr>
-          <w:rFonts w:asciiTheme="minorHAnsi" w:hAnsiTheme="minorHAnsi" w:cstheme="minorHAnsi"/>
-          <w:sz w:val="22"/>
-          <w:szCs w:val="22"/>
-        </w:rPr>
-        <w:t>to</w:t>
-      </w:r>
-      <w:r>
-        <w:rPr>
-          <w:rFonts w:asciiTheme="minorHAnsi" w:hAnsiTheme="minorHAnsi" w:cstheme="minorHAnsi"/>
-          <w:sz w:val="22"/>
-          <w:szCs w:val="22"/>
-        </w:rPr>
-        <w:t xml:space="preserve"> emergenc</w:t>
-      </w:r>
-      <w:r>
-        <w:rPr>
-          <w:rFonts w:asciiTheme="minorHAnsi" w:hAnsiTheme="minorHAnsi" w:cstheme="minorHAnsi"/>
-          <w:sz w:val="22"/>
-          <w:szCs w:val="22"/>
-        </w:rPr>
-        <w:t>ies</w:t>
-      </w:r>
-      <w:r>
-        <w:rPr>
-          <w:rFonts w:asciiTheme="minorHAnsi" w:hAnsiTheme="minorHAnsi" w:cstheme="minorHAnsi"/>
-          <w:sz w:val="22"/>
-          <w:szCs w:val="22"/>
-        </w:rPr>
-        <w:t>, notif</w:t>
-      </w:r>
-      <w:r>
-        <w:rPr>
-          <w:rFonts w:asciiTheme="minorHAnsi" w:hAnsiTheme="minorHAnsi" w:cstheme="minorHAnsi"/>
-          <w:sz w:val="22"/>
-          <w:szCs w:val="22"/>
-        </w:rPr>
-        <w:t>ied</w:t>
-      </w:r>
-      <w:r>
-        <w:rPr>
-          <w:rFonts w:asciiTheme="minorHAnsi" w:hAnsiTheme="minorHAnsi" w:cstheme="minorHAnsi"/>
-          <w:sz w:val="22"/>
-          <w:szCs w:val="22"/>
-        </w:rPr>
-        <w:t xml:space="preserve"> appropriate personnel, and follow</w:t>
-      </w:r>
-      <w:r>
-        <w:rPr>
-          <w:rFonts w:asciiTheme="minorHAnsi" w:hAnsiTheme="minorHAnsi" w:cstheme="minorHAnsi"/>
-          <w:sz w:val="22"/>
-          <w:szCs w:val="22"/>
-        </w:rPr>
-        <w:t>ed</w:t>
-      </w:r>
-      <w:r>
-        <w:rPr>
-          <w:rFonts w:asciiTheme="minorHAnsi" w:hAnsiTheme="minorHAnsi" w:cstheme="minorHAnsi"/>
-          <w:sz w:val="22"/>
-          <w:szCs w:val="22"/>
-        </w:rPr>
-        <w:t xml:space="preserve"> safety protocol</w:t>
-      </w:r>
-      <w:r>
-        <w:rPr>
-          <w:rFonts w:asciiTheme="minorHAnsi" w:hAnsiTheme="minorHAnsi" w:cstheme="minorHAnsi"/>
-          <w:sz w:val="22"/>
-          <w:szCs w:val="22"/>
-        </w:rPr>
-        <w:t>s.</w:t>
+        <w:t>Perform preventative maintenance and repairs on casino facilities and equipment such as HVAC systems, plumbing, electrical systems, and gaming equipment.</w:t>
       </w:r>
     </w:p>
     <w:p>
@@ -2258,39 +2452,7 @@
           <w:sz w:val="22"/>
           <w:szCs w:val="22"/>
         </w:rPr>
-        <w:t>T</w:t>
-      </w:r>
-      <w:r>
-        <w:rPr>
-          <w:rFonts w:asciiTheme="minorHAnsi" w:hAnsiTheme="minorHAnsi" w:cstheme="minorHAnsi"/>
-          <w:sz w:val="22"/>
-          <w:szCs w:val="22"/>
-        </w:rPr>
-        <w:t>roubleshot and quickly repair</w:t>
-      </w:r>
-      <w:r>
-        <w:rPr>
-          <w:rFonts w:asciiTheme="minorHAnsi" w:hAnsiTheme="minorHAnsi" w:cstheme="minorHAnsi"/>
-          <w:sz w:val="22"/>
-          <w:szCs w:val="22"/>
-        </w:rPr>
-        <w:t>ed</w:t>
-      </w:r>
-      <w:r>
-        <w:rPr>
-          <w:rFonts w:asciiTheme="minorHAnsi" w:hAnsiTheme="minorHAnsi" w:cstheme="minorHAnsi"/>
-          <w:sz w:val="22"/>
-          <w:szCs w:val="22"/>
-        </w:rPr>
-        <w:t xml:space="preserve"> any mechanical, hydraulic, pneumatic, or electrical problems</w:t>
-      </w:r>
-      <w:r>
-        <w:rPr>
-          <w:rFonts w:asciiTheme="minorHAnsi" w:hAnsiTheme="minorHAnsi" w:cstheme="minorHAnsi"/>
-          <w:sz w:val="22"/>
-          <w:szCs w:val="22"/>
-        </w:rPr>
-        <w:t>.</w:t>
+        <w:t>Troubleshoot and diagnose problems with mechanical and electrical systems and equipment.</w:t>
       </w:r>
     </w:p>
     <w:p>
@@ -2312,63 +2474,161 @@
           <w:sz w:val="22"/>
           <w:szCs w:val="22"/>
         </w:rPr>
-        <w:t>Read, analyz</w:t>
-      </w:r>
-      <w:r>
-        <w:rPr>
-          <w:rFonts w:asciiTheme="minorHAnsi" w:hAnsiTheme="minorHAnsi" w:cstheme="minorHAnsi"/>
-          <w:sz w:val="22"/>
-          <w:szCs w:val="22"/>
-        </w:rPr>
-        <w:t>ed</w:t>
-      </w:r>
-      <w:r>
-        <w:rPr>
-          <w:rFonts w:asciiTheme="minorHAnsi" w:hAnsiTheme="minorHAnsi" w:cstheme="minorHAnsi"/>
-          <w:sz w:val="22"/>
-          <w:szCs w:val="22"/>
-        </w:rPr>
-        <w:t>, and interpret</w:t>
-      </w:r>
-      <w:r>
-        <w:rPr>
-          <w:rFonts w:asciiTheme="minorHAnsi" w:hAnsiTheme="minorHAnsi" w:cstheme="minorHAnsi"/>
-          <w:sz w:val="22"/>
-          <w:szCs w:val="22"/>
-        </w:rPr>
-        <w:t>ed</w:t>
-      </w:r>
-      <w:r>
-        <w:rPr>
-          <w:rFonts w:asciiTheme="minorHAnsi" w:hAnsiTheme="minorHAnsi" w:cstheme="minorHAnsi"/>
-          <w:sz w:val="22"/>
-          <w:szCs w:val="22"/>
-        </w:rPr>
-        <w:t xml:space="preserve"> technical procedures, electrical schematics, blueprints,</w:t>
-      </w:r>
-      <w:r>
-        <w:rPr>
-          <w:rFonts w:asciiTheme="minorHAnsi" w:hAnsiTheme="minorHAnsi" w:cstheme="minorHAnsi"/>
-          <w:sz w:val="22"/>
-          <w:szCs w:val="22"/>
-        </w:rPr>
-        <w:t xml:space="preserve"> and</w:t>
-      </w:r>
-      <w:r>
-        <w:rPr>
-          <w:rFonts w:asciiTheme="minorHAnsi" w:hAnsiTheme="minorHAnsi" w:cstheme="minorHAnsi"/>
-          <w:sz w:val="22"/>
-          <w:szCs w:val="22"/>
-        </w:rPr>
-        <w:t xml:space="preserve"> service manuals</w:t>
-      </w:r>
-      <w:r>
-        <w:rPr>
-          <w:rFonts w:asciiTheme="minorHAnsi" w:hAnsiTheme="minorHAnsi" w:cstheme="minorHAnsi"/>
-          <w:sz w:val="22"/>
-          <w:szCs w:val="22"/>
-        </w:rPr>
-        <w:t>.</w:t>
+        <w:t>Complete maintenance projects as assigned, such as painting, carpentry, and flooring repairs.</w:t>
+      </w:r>
+    </w:p>
+    <w:p>
+      <w:pPr>
+        <w:pStyle w:val="ListParagraph"/>
+        <w:numPr>
+          <w:ilvl w:val="0"/>
+          <w:numId w:val="10"/>
+        </w:numPr>
+        <w:rPr>
+          <w:rFonts w:asciiTheme="minorHAnsi" w:hAnsiTheme="minorHAnsi" w:cstheme="minorHAnsi"/>
+          <w:sz w:val="22"/>
+          <w:szCs w:val="22"/>
+        </w:rPr>
+      </w:pPr>
+      <w:r>
+        <w:rPr>
+          <w:rFonts w:asciiTheme="minorHAnsi" w:hAnsiTheme="minorHAnsi" w:cstheme="minorHAnsi"/>
+          <w:sz w:val="22"/>
+          <w:szCs w:val="22"/>
+        </w:rPr>
+        <w:t>Respond to emergency maintenance calls and make repairs as necessary.</w:t>
+      </w:r>
+    </w:p>
+    <w:p>
+      <w:pPr>
+        <w:pStyle w:val="ListParagraph"/>
+        <w:numPr>
+          <w:ilvl w:val="0"/>
+          <w:numId w:val="10"/>
+        </w:numPr>
+        <w:rPr>
+          <w:rFonts w:asciiTheme="minorHAnsi" w:hAnsiTheme="minorHAnsi" w:cstheme="minorHAnsi"/>
+          <w:sz w:val="22"/>
+          <w:szCs w:val="22"/>
+        </w:rPr>
+      </w:pPr>
+      <w:r>
+        <w:rPr>
+          <w:rFonts w:asciiTheme="minorHAnsi" w:hAnsiTheme="minorHAnsi" w:cstheme="minorHAnsi"/>
+          <w:sz w:val="22"/>
+          <w:szCs w:val="22"/>
+        </w:rPr>
+        <w:t>Maintain inventory of parts and supplies, and order additional materials as needed.</w:t>
+      </w:r>
+    </w:p>
+    <w:p>
+      <w:pPr>
+        <w:pStyle w:val="ListParagraph"/>
+        <w:numPr>
+          <w:ilvl w:val="0"/>
+          <w:numId w:val="10"/>
+        </w:numPr>
+        <w:rPr>
+          <w:rFonts w:asciiTheme="minorHAnsi" w:hAnsiTheme="minorHAnsi" w:cstheme="minorHAnsi"/>
+          <w:sz w:val="22"/>
+          <w:szCs w:val="22"/>
+        </w:rPr>
+      </w:pPr>
+      <w:r>
+        <w:rPr>
+          <w:rFonts w:asciiTheme="minorHAnsi" w:hAnsiTheme="minorHAnsi" w:cstheme="minorHAnsi"/>
+          <w:sz w:val="22"/>
+          <w:szCs w:val="22"/>
+        </w:rPr>
+        <w:t>Collaborate with other departments to ensure smooth operation of casino facilities.</w:t>
+      </w:r>
+    </w:p>
+    <w:p>
+      <w:pPr>
+        <w:pStyle w:val="ListParagraph"/>
+        <w:numPr>
+          <w:ilvl w:val="0"/>
+          <w:numId w:val="10"/>
+        </w:numPr>
+        <w:rPr>
+          <w:rFonts w:asciiTheme="minorHAnsi" w:hAnsiTheme="minorHAnsi" w:cstheme="minorHAnsi"/>
+          <w:sz w:val="22"/>
+          <w:szCs w:val="22"/>
+        </w:rPr>
+      </w:pPr>
+      <w:r>
+        <w:rPr>
+          <w:rFonts w:asciiTheme="minorHAnsi" w:hAnsiTheme="minorHAnsi" w:cstheme="minorHAnsi"/>
+          <w:sz w:val="22"/>
+          <w:szCs w:val="22"/>
+        </w:rPr>
+        <w:t>Follow safety procedures and use personal protective equipment as required.</w:t>
+      </w:r>
+    </w:p>
+    <w:p>
+      <w:pPr>
+        <w:pStyle w:val="ListParagraph"/>
+        <w:numPr>
+          <w:ilvl w:val="0"/>
+          <w:numId w:val="10"/>
+        </w:numPr>
+        <w:rPr>
+          <w:rFonts w:asciiTheme="minorHAnsi" w:hAnsiTheme="minorHAnsi" w:cstheme="minorHAnsi"/>
+          <w:sz w:val="22"/>
+          <w:szCs w:val="22"/>
+        </w:rPr>
+      </w:pPr>
+      <w:r>
+        <w:rPr>
+          <w:rFonts w:asciiTheme="minorHAnsi" w:hAnsiTheme="minorHAnsi" w:cstheme="minorHAnsi"/>
+          <w:sz w:val="22"/>
+          <w:szCs w:val="22"/>
+        </w:rPr>
+        <w:t>Document all maintenance and repair work in the computerized maintenance management system.</w:t>
+      </w:r>
+    </w:p>
+    <w:p>
+      <w:pPr>
+        <w:pStyle w:val="ListParagraph"/>
+        <w:numPr>
+          <w:ilvl w:val="0"/>
+          <w:numId w:val="10"/>
+        </w:numPr>
+        <w:rPr>
+          <w:rFonts w:asciiTheme="minorHAnsi" w:hAnsiTheme="minorHAnsi" w:cstheme="minorHAnsi"/>
+          <w:sz w:val="22"/>
+          <w:szCs w:val="22"/>
+        </w:rPr>
+      </w:pPr>
+      <w:r>
+        <w:rPr>
+          <w:rFonts w:asciiTheme="minorHAnsi" w:hAnsiTheme="minorHAnsi" w:cstheme="minorHAnsi"/>
+          <w:sz w:val="22"/>
+          <w:szCs w:val="22"/>
+        </w:rPr>
+        <w:t>Attend required training and meetings as necessary.</w:t>
+      </w:r>
+    </w:p>
+    <w:p>
+      <w:pPr>
+        <w:pStyle w:val="ListParagraph"/>
+        <w:numPr>
+          <w:ilvl w:val="0"/>
+          <w:numId w:val="10"/>
+        </w:numPr>
+        <w:rPr>
+          <w:rFonts w:asciiTheme="minorHAnsi" w:hAnsiTheme="minorHAnsi" w:cstheme="minorHAnsi"/>
+          <w:sz w:val="22"/>
+          <w:szCs w:val="22"/>
+        </w:rPr>
+      </w:pPr>
+      <w:r>
+        <w:rPr>
+          <w:rFonts w:asciiTheme="minorHAnsi" w:hAnsiTheme="minorHAnsi" w:cstheme="minorHAnsi"/>
+          <w:sz w:val="22"/>
+          <w:szCs w:val="22"/>
+        </w:rPr>
+        <w:t>Adhere to all safety and regulatory compliance standards.</w:t>
       </w:r>
     </w:p>
     <w:sectPr>
@@ -2836,6 +3096,232 @@
     </w:lvl>
   </w:abstractNum>
   <w:abstractNum w:abstractNumId="4" w15:restartNumberingAfterBreak="0">
+    <w:nsid w:val="225F4F9C"/>
+    <w:multiLevelType w:val="hybridMultilevel"/>
+    <w:tmpl w:val="A2DEBA06"/>
+    <w:lvl w:ilvl="0" w:tplc="04090001">
+      <w:start w:val="1"/>
+      <w:numFmt w:val="bullet"/>
+      <w:lvlText w:val=""/>
+      <w:lvlJc w:val="left"/>
+      <w:pPr>
+        <w:ind w:left="720" w:hanging="360"/>
+      </w:pPr>
+      <w:rPr>
+        <w:rFonts w:ascii="Symbol" w:hAnsi="Symbol" w:hint="default"/>
+      </w:rPr>
+    </w:lvl>
+    <w:lvl w:ilvl="1" w:tplc="04090003" w:tentative="1">
+      <w:start w:val="1"/>
+      <w:numFmt w:val="bullet"/>
+      <w:lvlText w:val="o"/>
+      <w:lvlJc w:val="left"/>
+      <w:pPr>
+        <w:ind w:left="1440" w:hanging="360"/>
+      </w:pPr>
+      <w:rPr>
+        <w:rFonts w:ascii="Courier New" w:hAnsi="Courier New" w:cs="Courier New" w:hint="default"/>
+      </w:rPr>
+    </w:lvl>
+    <w:lvl w:ilvl="2" w:tplc="04090005" w:tentative="1">
+      <w:start w:val="1"/>
+      <w:numFmt w:val="bullet"/>
+      <w:lvlText w:val=""/>
+      <w:lvlJc w:val="left"/>
+      <w:pPr>
+        <w:ind w:left="2160" w:hanging="360"/>
+      </w:pPr>
+      <w:rPr>
+        <w:rFonts w:ascii="Wingdings" w:hAnsi="Wingdings" w:hint="default"/>
+      </w:rPr>
+    </w:lvl>
+    <w:lvl w:ilvl="3" w:tplc="04090001" w:tentative="1">
+      <w:start w:val="1"/>
+      <w:numFmt w:val="bullet"/>
+      <w:lvlText w:val=""/>
+      <w:lvlJc w:val="left"/>
+      <w:pPr>
+        <w:ind w:left="2880" w:hanging="360"/>
+      </w:pPr>
+      <w:rPr>
+        <w:rFonts w:ascii="Symbol" w:hAnsi="Symbol" w:hint="default"/>
+      </w:rPr>
+    </w:lvl>
+    <w:lvl w:ilvl="4" w:tplc="04090003" w:tentative="1">
+      <w:start w:val="1"/>
+      <w:numFmt w:val="bullet"/>
+      <w:lvlText w:val="o"/>
+      <w:lvlJc w:val="left"/>
+      <w:pPr>
+        <w:ind w:left="3600" w:hanging="360"/>
+      </w:pPr>
+      <w:rPr>
+        <w:rFonts w:ascii="Courier New" w:hAnsi="Courier New" w:cs="Courier New" w:hint="default"/>
+      </w:rPr>
+    </w:lvl>
+    <w:lvl w:ilvl="5" w:tplc="04090005" w:tentative="1">
+      <w:start w:val="1"/>
+      <w:numFmt w:val="bullet"/>
+      <w:lvlText w:val=""/>
+      <w:lvlJc w:val="left"/>
+      <w:pPr>
+        <w:ind w:left="4320" w:hanging="360"/>
+      </w:pPr>
+      <w:rPr>
+        <w:rFonts w:ascii="Wingdings" w:hAnsi="Wingdings" w:hint="default"/>
+      </w:rPr>
+    </w:lvl>
+    <w:lvl w:ilvl="6" w:tplc="04090001" w:tentative="1">
+      <w:start w:val="1"/>
+      <w:numFmt w:val="bullet"/>
+      <w:lvlText w:val=""/>
+      <w:lvlJc w:val="left"/>
+      <w:pPr>
+        <w:ind w:left="5040" w:hanging="360"/>
+      </w:pPr>
+      <w:rPr>
+        <w:rFonts w:ascii="Symbol" w:hAnsi="Symbol" w:hint="default"/>
+      </w:rPr>
+    </w:lvl>
+    <w:lvl w:ilvl="7" w:tplc="04090003" w:tentative="1">
+      <w:start w:val="1"/>
+      <w:numFmt w:val="bullet"/>
+      <w:lvlText w:val="o"/>
+      <w:lvlJc w:val="left"/>
+      <w:pPr>
+        <w:ind w:left="5760" w:hanging="360"/>
+      </w:pPr>
+      <w:rPr>
+        <w:rFonts w:ascii="Courier New" w:hAnsi="Courier New" w:cs="Courier New" w:hint="default"/>
+      </w:rPr>
+    </w:lvl>
+    <w:lvl w:ilvl="8" w:tplc="04090005" w:tentative="1">
+      <w:start w:val="1"/>
+      <w:numFmt w:val="bullet"/>
+      <w:lvlText w:val=""/>
+      <w:lvlJc w:val="left"/>
+      <w:pPr>
+        <w:ind w:left="6480" w:hanging="360"/>
+      </w:pPr>
+      <w:rPr>
+        <w:rFonts w:ascii="Wingdings" w:hAnsi="Wingdings" w:hint="default"/>
+      </w:rPr>
+    </w:lvl>
+  </w:abstractNum>
+  <w:abstractNum w:abstractNumId="5" w15:restartNumberingAfterBreak="0">
+    <w:nsid w:val="22665A08"/>
+    <w:multiLevelType w:val="multilevel"/>
+    <w:tmpl w:val="417481CC"/>
+    <w:lvl w:ilvl="0">
+      <w:start w:val="1"/>
+      <w:numFmt w:val="decimal"/>
+      <w:lvlText w:val="%1."/>
+      <w:lvlJc w:val="left"/>
+      <w:pPr>
+        <w:tabs>
+          <w:tab w:val="num" w:pos="720"/>
+        </w:tabs>
+        <w:ind w:left="720" w:hanging="360"/>
+      </w:pPr>
+    </w:lvl>
+    <w:lvl w:ilvl="1" w:tentative="1">
+      <w:start w:val="1"/>
+      <w:numFmt w:val="decimal"/>
+      <w:lvlText w:val="%2."/>
+      <w:lvlJc w:val="left"/>
+      <w:pPr>
+        <w:tabs>
+          <w:tab w:val="num" w:pos="1440"/>
+        </w:tabs>
+        <w:ind w:left="1440" w:hanging="360"/>
+      </w:pPr>
+    </w:lvl>
+    <w:lvl w:ilvl="2" w:tentative="1">
+      <w:start w:val="1"/>
+      <w:numFmt w:val="decimal"/>
+      <w:lvlText w:val="%3."/>
+      <w:lvlJc w:val="left"/>
+      <w:pPr>
+        <w:tabs>
+          <w:tab w:val="num" w:pos="2160"/>
+        </w:tabs>
+        <w:ind w:left="2160" w:hanging="360"/>
+      </w:pPr>
+    </w:lvl>
+    <w:lvl w:ilvl="3" w:tentative="1">
+      <w:start w:val="1"/>
+      <w:numFmt w:val="decimal"/>
+      <w:lvlText w:val="%4."/>
+      <w:lvlJc w:val="left"/>
+      <w:pPr>
+        <w:tabs>
+          <w:tab w:val="num" w:pos="2880"/>
+        </w:tabs>
+        <w:ind w:left="2880" w:hanging="360"/>
+      </w:pPr>
+    </w:lvl>
+    <w:lvl w:ilvl="4" w:tentative="1">
+      <w:start w:val="1"/>
+      <w:numFmt w:val="decimal"/>
+      <w:lvlText w:val="%5."/>
+      <w:lvlJc w:val="left"/>
+      <w:pPr>
+        <w:tabs>
+          <w:tab w:val="num" w:pos="3600"/>
+        </w:tabs>
+        <w:ind w:left="3600" w:hanging="360"/>
+      </w:pPr>
+    </w:lvl>
+    <w:lvl w:ilvl="5" w:tentative="1">
+      <w:start w:val="1"/>
+      <w:numFmt w:val="decimal"/>
+      <w:lvlText w:val="%6."/>
+      <w:lvlJc w:val="left"/>
+      <w:pPr>
+        <w:tabs>
+          <w:tab w:val="num" w:pos="4320"/>
+        </w:tabs>
+        <w:ind w:left="4320" w:hanging="360"/>
+      </w:pPr>
+    </w:lvl>
+    <w:lvl w:ilvl="6" w:tentative="1">
+      <w:start w:val="1"/>
+      <w:numFmt w:val="decimal"/>
+      <w:lvlText w:val="%7."/>
+      <w:lvlJc w:val="left"/>
+      <w:pPr>
+        <w:tabs>
+          <w:tab w:val="num" w:pos="5040"/>
+        </w:tabs>
+        <w:ind w:left="5040" w:hanging="360"/>
+      </w:pPr>
+    </w:lvl>
+    <w:lvl w:ilvl="7" w:tentative="1">
+      <w:start w:val="1"/>
+      <w:numFmt w:val="decimal"/>
+      <w:lvlText w:val="%8."/>
+      <w:lvlJc w:val="left"/>
+      <w:pPr>
+        <w:tabs>
+          <w:tab w:val="num" w:pos="5760"/>
+        </w:tabs>
+        <w:ind w:left="5760" w:hanging="360"/>
+      </w:pPr>
+    </w:lvl>
+    <w:lvl w:ilvl="8" w:tentative="1">
+      <w:start w:val="1"/>
+      <w:numFmt w:val="decimal"/>
+      <w:lvlText w:val="%9."/>
+      <w:lvlJc w:val="left"/>
+      <w:pPr>
+        <w:tabs>
+          <w:tab w:val="num" w:pos="6480"/>
+        </w:tabs>
+        <w:ind w:left="6480" w:hanging="360"/>
+      </w:pPr>
+    </w:lvl>
+  </w:abstractNum>
+  <w:abstractNum w:abstractNumId="6" w15:restartNumberingAfterBreak="0">
     <w:nsid w:val="239C52B1"/>
     <w:multiLevelType w:val="hybridMultilevel"/>
     <w:tmpl w:val="D4764E22"/>
@@ -2948,7 +3434,120 @@
       </w:rPr>
     </w:lvl>
   </w:abstractNum>
-  <w:abstractNum w:abstractNumId="5" w15:restartNumberingAfterBreak="0">
+  <w:abstractNum w:abstractNumId="7" w15:restartNumberingAfterBreak="0">
+    <w:nsid w:val="25277B8A"/>
+    <w:multiLevelType w:val="hybridMultilevel"/>
+    <w:tmpl w:val="131221AA"/>
+    <w:lvl w:ilvl="0" w:tplc="04090001">
+      <w:start w:val="1"/>
+      <w:numFmt w:val="bullet"/>
+      <w:lvlText w:val=""/>
+      <w:lvlJc w:val="left"/>
+      <w:pPr>
+        <w:ind w:left="720" w:hanging="360"/>
+      </w:pPr>
+      <w:rPr>
+        <w:rFonts w:ascii="Symbol" w:hAnsi="Symbol" w:hint="default"/>
+      </w:rPr>
+    </w:lvl>
+    <w:lvl w:ilvl="1" w:tplc="04090003" w:tentative="1">
+      <w:start w:val="1"/>
+      <w:numFmt w:val="bullet"/>
+      <w:lvlText w:val="o"/>
+      <w:lvlJc w:val="left"/>
+      <w:pPr>
+        <w:ind w:left="1440" w:hanging="360"/>
+      </w:pPr>
+      <w:rPr>
+        <w:rFonts w:ascii="Courier New" w:hAnsi="Courier New" w:cs="Courier New" w:hint="default"/>
+      </w:rPr>
+    </w:lvl>
+    <w:lvl w:ilvl="2" w:tplc="04090005" w:tentative="1">
+      <w:start w:val="1"/>
+      <w:numFmt w:val="bullet"/>
+      <w:lvlText w:val=""/>
+      <w:lvlJc w:val="left"/>
+      <w:pPr>
+        <w:ind w:left="2160" w:hanging="360"/>
+      </w:pPr>
+      <w:rPr>
+        <w:rFonts w:ascii="Wingdings" w:hAnsi="Wingdings" w:hint="default"/>
+      </w:rPr>
+    </w:lvl>
+    <w:lvl w:ilvl="3" w:tplc="04090001" w:tentative="1">
+      <w:start w:val="1"/>
+      <w:numFmt w:val="bullet"/>
+      <w:lvlText w:val=""/>
+      <w:lvlJc w:val="left"/>
+      <w:pPr>
+        <w:ind w:left="2880" w:hanging="360"/>
+      </w:pPr>
+      <w:rPr>
+        <w:rFonts w:ascii="Symbol" w:hAnsi="Symbol" w:hint="default"/>
+      </w:rPr>
+    </w:lvl>
+    <w:lvl w:ilvl="4" w:tplc="04090003" w:tentative="1">
+      <w:start w:val="1"/>
+      <w:numFmt w:val="bullet"/>
+      <w:lvlText w:val="o"/>
+      <w:lvlJc w:val="left"/>
+      <w:pPr>
+        <w:ind w:left="3600" w:hanging="360"/>
+      </w:pPr>
+      <w:rPr>
+        <w:rFonts w:ascii="Courier New" w:hAnsi="Courier New" w:cs="Courier New" w:hint="default"/>
+      </w:rPr>
+    </w:lvl>
+    <w:lvl w:ilvl="5" w:tplc="04090005" w:tentative="1">
+      <w:start w:val="1"/>
+      <w:numFmt w:val="bullet"/>
+      <w:lvlText w:val=""/>
+      <w:lvlJc w:val="left"/>
+      <w:pPr>
+        <w:ind w:left="4320" w:hanging="360"/>
+      </w:pPr>
+      <w:rPr>
+        <w:rFonts w:ascii="Wingdings" w:hAnsi="Wingdings" w:hint="default"/>
+      </w:rPr>
+    </w:lvl>
+    <w:lvl w:ilvl="6" w:tplc="04090001" w:tentative="1">
+      <w:start w:val="1"/>
+      <w:numFmt w:val="bullet"/>
+      <w:lvlText w:val=""/>
+      <w:lvlJc w:val="left"/>
+      <w:pPr>
+        <w:ind w:left="5040" w:hanging="360"/>
+      </w:pPr>
+      <w:rPr>
+        <w:rFonts w:ascii="Symbol" w:hAnsi="Symbol" w:hint="default"/>
+      </w:rPr>
+    </w:lvl>
+    <w:lvl w:ilvl="7" w:tplc="04090003" w:tentative="1">
+      <w:start w:val="1"/>
+      <w:numFmt w:val="bullet"/>
+      <w:lvlText w:val="o"/>
+      <w:lvlJc w:val="left"/>
+      <w:pPr>
+        <w:ind w:left="5760" w:hanging="360"/>
+      </w:pPr>
+      <w:rPr>
+        <w:rFonts w:ascii="Courier New" w:hAnsi="Courier New" w:cs="Courier New" w:hint="default"/>
+      </w:rPr>
+    </w:lvl>
+    <w:lvl w:ilvl="8" w:tplc="04090005" w:tentative="1">
+      <w:start w:val="1"/>
+      <w:numFmt w:val="bullet"/>
+      <w:lvlText w:val=""/>
+      <w:lvlJc w:val="left"/>
+      <w:pPr>
+        <w:ind w:left="6480" w:hanging="360"/>
+      </w:pPr>
+      <w:rPr>
+        <w:rFonts w:ascii="Wingdings" w:hAnsi="Wingdings" w:hint="default"/>
+      </w:rPr>
+    </w:lvl>
+  </w:abstractNum>
+  <w:abstractNum w:abstractNumId="8" w15:restartNumberingAfterBreak="0">
     <w:nsid w:val="4B0702ED"/>
     <w:multiLevelType w:val="hybridMultilevel"/>
     <w:tmpl w:val="F9B056D2"/>
@@ -3061,7 +3660,7 @@
       </w:rPr>
     </w:lvl>
   </w:abstractNum>
-  <w:abstractNum w:abstractNumId="6" w15:restartNumberingAfterBreak="0">
+  <w:abstractNum w:abstractNumId="9" w15:restartNumberingAfterBreak="0">
     <w:nsid w:val="4ED91AE3"/>
     <w:multiLevelType w:val="hybridMultilevel"/>
     <w:tmpl w:val="E1D2E614"/>
@@ -3174,7 +3773,7 @@
       </w:rPr>
     </w:lvl>
   </w:abstractNum>
-  <w:abstractNum w:abstractNumId="7" w15:restartNumberingAfterBreak="0">
+  <w:abstractNum w:abstractNumId="10" w15:restartNumberingAfterBreak="0">
     <w:nsid w:val="57C31888"/>
     <w:multiLevelType w:val="hybridMultilevel"/>
     <w:tmpl w:val="83560936"/>
@@ -3287,7 +3886,7 @@
       </w:rPr>
     </w:lvl>
   </w:abstractNum>
-  <w:abstractNum w:abstractNumId="8" w15:restartNumberingAfterBreak="0">
+  <w:abstractNum w:abstractNumId="11" w15:restartNumberingAfterBreak="0">
     <w:nsid w:val="58A85B73"/>
     <w:multiLevelType w:val="multilevel"/>
     <w:tmpl w:val="2D10193C"/>
@@ -3428,7 +4027,7 @@
       </w:rPr>
     </w:lvl>
   </w:abstractNum>
-  <w:abstractNum w:abstractNumId="9" w15:restartNumberingAfterBreak="0">
+  <w:abstractNum w:abstractNumId="12" w15:restartNumberingAfterBreak="0">
     <w:nsid w:val="71C030FF"/>
     <w:multiLevelType w:val="hybridMultilevel"/>
     <w:tmpl w:val="A3047FC0"/>
@@ -3542,34 +4141,43 @@
     </w:lvl>
   </w:abstractNum>
   <w:num w:numId="1" w16cid:durableId="22023835">
-    <w:abstractNumId w:val="5"/>
+    <w:abstractNumId w:val="8"/>
   </w:num>
   <w:num w:numId="2" w16cid:durableId="512112539">
-    <w:abstractNumId w:val="4"/>
+    <w:abstractNumId w:val="6"/>
   </w:num>
   <w:num w:numId="3" w16cid:durableId="284771640">
     <w:abstractNumId w:val="1"/>
   </w:num>
   <w:num w:numId="4" w16cid:durableId="1942836763">
-    <w:abstractNumId w:val="9"/>
+    <w:abstractNumId w:val="12"/>
   </w:num>
   <w:num w:numId="5" w16cid:durableId="1710181071">
-    <w:abstractNumId w:val="6"/>
+    <w:abstractNumId w:val="9"/>
   </w:num>
   <w:num w:numId="6" w16cid:durableId="137115418">
     <w:abstractNumId w:val="0"/>
   </w:num>
   <w:num w:numId="7" w16cid:durableId="1631084812">
-    <w:abstractNumId w:val="7"/>
+    <w:abstractNumId w:val="10"/>
   </w:num>
   <w:num w:numId="8" w16cid:durableId="238907076">
-    <w:abstractNumId w:val="8"/>
+    <w:abstractNumId w:val="11"/>
   </w:num>
   <w:num w:numId="9" w16cid:durableId="920066917">
     <w:abstractNumId w:val="2"/>
   </w:num>
   <w:num w:numId="10" w16cid:durableId="141704283">
     <w:abstractNumId w:val="3"/>
+  </w:num>
+  <w:num w:numId="11" w16cid:durableId="616572090">
+    <w:abstractNumId w:val="5"/>
+  </w:num>
+  <w:num w:numId="12" w16cid:durableId="2100103776">
+    <w:abstractNumId w:val="7"/>
+  </w:num>
+  <w:num w:numId="13" w16cid:durableId="1877695107">
+    <w:abstractNumId w:val="4"/>
   </w:num>
   <w:numIdMacAtCleanup w:val="3"/>
 </w:numbering>
@@ -4596,16 +5204,6 @@
 </file>
 
 <file path=customXml/item1.xml><?xml version="1.0" encoding="utf-8"?>
-<b:Sources xmlns:b="http://schemas.openxmlformats.org/officeDocument/2006/bibliography" xmlns="http://schemas.openxmlformats.org/officeDocument/2006/bibliography" SelectedStyle="\APA.XSL" StyleName="APA"/>
-</file>
-
-<file path=customXml/item2.xml><?xml version="1.0" encoding="utf-8"?>
-<p:properties xmlns:p="http://schemas.microsoft.com/office/2006/metadata/properties" xmlns:xsi="http://www.w3.org/2001/XMLSchema-instance" xmlns:pc="http://schemas.microsoft.com/office/infopath/2007/PartnerControls">
-  <documentManagement/>
-</p:properties>
-</file>
-
-<file path=customXml/item3.xml><?xml version="1.0" encoding="utf-8"?>
 <?mso-contentType ?>
 <FormTemplates xmlns="http://schemas.microsoft.com/sharepoint/v3/contenttype/forms">
   <Display>DocumentLibraryForm</Display>
@@ -4614,7 +5212,7 @@
 </FormTemplates>
 </file>
 
-<file path=customXml/item4.xml><?xml version="1.0" encoding="utf-8"?>
+<file path=customXml/item2.xml><?xml version="1.0" encoding="utf-8"?>
 <ct:contentTypeSchema xmlns:ct="http://schemas.microsoft.com/office/2006/metadata/contentType" xmlns:ma="http://schemas.microsoft.com/office/2006/metadata/properties/metaAttributes" ct:_="" ma:_="" ma:contentTypeName="Document" ma:contentTypeID="0x010100B8B84675063AF74FB44CF39EF074C43A" ma:contentTypeVersion="12" ma:contentTypeDescription="Create a new document." ma:contentTypeScope="" ma:versionID="2f476f342a9b4570151d652252c7e976">
   <xsd:schema xmlns:xsd="http://www.w3.org/2001/XMLSchema" xmlns:xs="http://www.w3.org/2001/XMLSchema" xmlns:p="http://schemas.microsoft.com/office/2006/metadata/properties" xmlns:ns2="a6ba9d43-73b6-40ff-b3d6-8dd4015befd6" xmlns:ns3="192335bd-3aed-4026-80fa-fdaa12f4f44a" targetNamespace="http://schemas.microsoft.com/office/2006/metadata/properties" ma:root="true" ma:fieldsID="e8cb1d41d58b3e3e3b7b4156baf47bed" ns2:_="" ns3:_="">
     <xsd:import namespace="a6ba9d43-73b6-40ff-b3d6-8dd4015befd6"/>
@@ -4831,24 +5429,17 @@
 </ct:contentTypeSchema>
 </file>
 
-<file path=customXml/itemProps1.xml><?xml version="1.0" encoding="utf-8"?>
-<ds:datastoreItem xmlns:ds="http://schemas.openxmlformats.org/officeDocument/2006/customXml" ds:itemID="{6C7C9D23-C8B0-4F71-9A6D-2B0C97D35B35}">
-  <ds:schemaRefs>
-    <ds:schemaRef ds:uri="http://schemas.openxmlformats.org/officeDocument/2006/bibliography"/>
-  </ds:schemaRefs>
-</ds:datastoreItem>
+<file path=customXml/item3.xml><?xml version="1.0" encoding="utf-8"?>
+<b:Sources xmlns:b="http://schemas.openxmlformats.org/officeDocument/2006/bibliography" xmlns="http://schemas.openxmlformats.org/officeDocument/2006/bibliography" SelectedStyle="\APA.XSL" StyleName="APA"/>
 </file>
 
-<file path=customXml/itemProps2.xml><?xml version="1.0" encoding="utf-8"?>
-<ds:datastoreItem xmlns:ds="http://schemas.openxmlformats.org/officeDocument/2006/customXml" ds:itemID="{22CC9398-94CA-4046-B542-B0B62AB7C5AB}">
-  <ds:schemaRefs>
-    <ds:schemaRef ds:uri="http://schemas.microsoft.com/office/2006/metadata/properties"/>
-    <ds:schemaRef ds:uri="http://schemas.microsoft.com/office/infopath/2007/PartnerControls"/>
-  </ds:schemaRefs>
-</ds:datastoreItem>
+<file path=customXml/item4.xml><?xml version="1.0" encoding="utf-8"?>
+<p:properties xmlns:p="http://schemas.microsoft.com/office/2006/metadata/properties" xmlns:xsi="http://www.w3.org/2001/XMLSchema-instance" xmlns:pc="http://schemas.microsoft.com/office/infopath/2007/PartnerControls">
+  <documentManagement/>
+</p:properties>
 </file>
 
-<file path=customXml/itemProps3.xml><?xml version="1.0" encoding="utf-8"?>
+<file path=customXml/itemProps1.xml><?xml version="1.0" encoding="utf-8"?>
 <ds:datastoreItem xmlns:ds="http://schemas.openxmlformats.org/officeDocument/2006/customXml" ds:itemID="{BF6D366E-92D7-485D-9C05-A659654CD0EA}">
   <ds:schemaRefs>
     <ds:schemaRef ds:uri="http://schemas.microsoft.com/sharepoint/v3/contenttype/forms"/>
@@ -4856,7 +5447,7 @@
 </ds:datastoreItem>
 </file>
 
-<file path=customXml/itemProps4.xml><?xml version="1.0" encoding="utf-8"?>
+<file path=customXml/itemProps2.xml><?xml version="1.0" encoding="utf-8"?>
 <ds:datastoreItem xmlns:ds="http://schemas.openxmlformats.org/officeDocument/2006/customXml" ds:itemID="{54786414-9B2F-4D5A-934A-9F658D535BC6}">
   <ds:schemaRefs>
     <ds:schemaRef ds:uri="http://schemas.microsoft.com/office/2006/metadata/contentType"/>
@@ -4873,4 +5464,21 @@
     <ds:schemaRef ds:uri="http://schemas.microsoft.com/internal/obd"/>
   </ds:schemaRefs>
 </ds:datastoreItem>
+</file>
+
+<file path=customXml/itemProps3.xml><?xml version="1.0" encoding="utf-8"?>
+<ds:datastoreItem xmlns:ds="http://schemas.openxmlformats.org/officeDocument/2006/customXml" ds:itemID="{6C7C9D23-C8B0-4F71-9A6D-2B0C97D35B35}">
+  <ds:schemaRefs>
+    <ds:schemaRef ds:uri="http://schemas.openxmlformats.org/officeDocument/2006/bibliography"/>
+  </ds:schemaRefs>
+</ds:datastoreItem>
+</file>
+
+<file path=customXml/itemProps4.xml><?xml version="1.0" encoding="utf-8"?>
+<ds:datastoreItem xmlns:ds="http://schemas.openxmlformats.org/officeDocument/2006/customXml" ds:itemID="{22CC9398-94CA-4046-B542-B0B62AB7C5AB}">
+  <ds:schemaRefs>
+    <ds:schemaRef ds:uri="http://schemas.microsoft.com/office/2006/metadata/properties"/>
+    <ds:schemaRef ds:uri="http://schemas.microsoft.com/office/infopath/2007/PartnerControls"/>
+  </ds:schemaRefs>
+</ds:datastoreItem>
 </file>
</xml_diff>